<commit_message>
in xiaomi 7.18 personal
</commit_message>
<xml_diff>
--- a/Android 学习笔记.docx
+++ b/Android 学习笔记.docx
@@ -735,13 +735,6 @@
         <w:ind w:left="0"/>
         <w:jc w:val="left"/>
       </w:pPr>
-    </w:p>
-    <w:p>
-      <w:pPr>
-        <w:spacing w:before="120" w:after="120" w:line="288" w:lineRule="auto"/>
-        <w:ind w:left="0"/>
-        <w:jc w:val="left"/>
-      </w:pPr>
       <w:r>
         <w:rPr>
           <w:rFonts w:eastAsia="等线" w:ascii="Arial" w:cs="Arial" w:hAnsi="Arial"/>
@@ -1011,6 +1004,96 @@
                 <w:sz w:val="22"/>
               </w:rPr>
               <w:t>finish(); // 结束目标活动</w:t>
+            </w:r>
+          </w:p>
+        </w:tc>
+      </w:tr>
+    </w:tbl>
+    <w:p>
+      <w:pPr>
+        <w:spacing w:before="120" w:after="120" w:line="288" w:lineRule="auto"/>
+        <w:ind w:left="0"/>
+        <w:jc w:val="left"/>
+      </w:pPr>
+      <w:r>
+        <w:rPr>
+          <w:rFonts w:eastAsia="等线" w:ascii="Arial" w:cs="Arial" w:hAnsi="Arial"/>
+          <w:sz w:val="22"/>
+        </w:rPr>
+        <w:t>也可以用</w:t>
+      </w:r>
+      <w:r>
+        <w:rPr>
+          <w:rFonts w:eastAsia="等线" w:ascii="Arial" w:cs="Arial" w:hAnsi="Arial"/>
+          <w:sz w:val="22"/>
+        </w:rPr>
+        <w:t>bundle</w:t>
+      </w:r>
+    </w:p>
+    <w:tbl>
+      <w:tblPr>
+        <w:tblW w:w="0" w:type="auto"/>
+        <w:tblInd w:w="0" w:type="dxa"/>
+        <w:tblBorders>
+          <w:top w:val="single" w:color="dee0e3"/>
+          <w:left w:val="single" w:color="dee0e3"/>
+          <w:bottom w:val="single" w:color="dee0e3"/>
+          <w:right w:val="single" w:color="dee0e3"/>
+          <w:insideH w:val="single" w:color="dee0e3"/>
+          <w:insideV w:val="single" w:color="dee0e3"/>
+        </w:tblBorders>
+        <w:tblLayout w:type="fixed"/>
+      </w:tblPr>
+      <w:tblGrid>
+        <w:gridCol w:w="8280"/>
+      </w:tblGrid>
+      <w:tr>
+        <w:tc>
+          <w:tcPr>
+            <w:tcW w:w="8280" w:type="dxa"/>
+            <w:shd w:color="auto" w:val="clear" w:fill="f5f6f7"/>
+            <w:tcMar>
+              <w:top w:type="dxa" w:w="60"/>
+              <w:left w:type="dxa" w:w="120"/>
+              <w:bottom w:type="dxa" w:w="30"/>
+              <w:right w:type="dxa" w:w="120"/>
+            </w:tcMar>
+          </w:tcPr>
+          <w:p>
+            <w:pPr>
+              <w:spacing w:before="120" w:after="120" w:line="288" w:lineRule="auto"/>
+              <w:ind w:left="0"/>
+              <w:jc w:val="left"/>
+            </w:pPr>
+            <w:r>
+              <w:rPr>
+                <w:rFonts w:eastAsia="Consolas" w:ascii="Consolas" w:cs="Consolas" w:hAnsi="Consolas"/>
+                <w:color w:val="646a73"/>
+                <w:sz w:val="22"/>
+              </w:rPr>
+              <w:t>JavaScript</w:t>
+              <w:br w:type="textWrapping"/>
+            </w:r>
+            <w:r>
+              <w:rPr>
+                <w:rFonts w:eastAsia="Consolas" w:ascii="Consolas" w:cs="Consolas" w:hAnsi="Consolas"/>
+                <w:sz w:val="22"/>
+              </w:rPr>
+              <w:t>Intent intent = new Intent(MainActivity.this, SecondActivity.class);</w:t>
+              <w:br/>
+              <w:t>Bundle bundle = new Bundle();</w:t>
+              <w:br/>
+              <w:t>bundle.putString("key", "Hello, SecondActivity!");</w:t>
+              <w:br/>
+              <w:t>intent.putExtras(bundle);</w:t>
+              <w:br/>
+            </w:r>
+            <w:r>
+              <w:rPr>
+                <w:rFonts w:eastAsia="Consolas" w:ascii="Consolas" w:cs="Consolas" w:hAnsi="Consolas"/>
+                <w:sz w:val="22"/>
+              </w:rPr>
+              <w:t>startActivity(intent);</w:t>
             </w:r>
           </w:p>
         </w:tc>
@@ -8254,6 +8337,115 @@
     </w:p>
     <w:p>
       <w:pPr>
+        <w:spacing w:before="120" w:after="120" w:line="288" w:lineRule="auto"/>
+        <w:ind w:left="0"/>
+        <w:jc w:val="left"/>
+      </w:pPr>
+      <w:r>
+        <w:rPr>
+          <w:rFonts w:eastAsia="等线" w:ascii="Arial" w:cs="Arial" w:hAnsi="Arial"/>
+          <w:sz w:val="22"/>
+        </w:rPr>
+        <w:t>https://developer.android.google.cn/jetpack/androidx/releases/room?hl=zh-cn#groovy</w:t>
+      </w:r>
+    </w:p>
+    <w:p>
+      <w:pPr>
+        <w:spacing w:before="120" w:after="120" w:line="288" w:lineRule="auto"/>
+        <w:ind w:left="0"/>
+        <w:jc w:val="left"/>
+      </w:pPr>
+      <w:hyperlink r:id="rId33">
+        <w:r>
+          <w:rPr>
+            <w:rFonts w:eastAsia="等线" w:ascii="Arial" w:cs="Arial" w:hAnsi="Arial"/>
+            <w:color w:val="3370ff"/>
+            <w:sz w:val="22"/>
+          </w:rPr>
+          <w:t>Android : Room 数据库的基本用法 —简单应用_一_入门_android room-CSDN博客</w:t>
+        </w:r>
+      </w:hyperlink>
+    </w:p>
+    <w:p>
+      <w:pPr>
+        <w:spacing w:before="120" w:after="120" w:line="288" w:lineRule="auto"/>
+        <w:ind w:left="0"/>
+        <w:jc w:val="left"/>
+      </w:pPr>
+      <w:r>
+        <w:rPr>
+          <w:rFonts w:eastAsia="等线" w:ascii="Arial" w:cs="Arial" w:hAnsi="Arial"/>
+          <w:sz w:val="22"/>
+        </w:rPr>
+        <w:t>导入依赖</w:t>
+      </w:r>
+    </w:p>
+    <w:p>
+      <w:pPr>
+        <w:spacing w:before="120" w:after="120" w:line="288" w:lineRule="auto"/>
+        <w:ind w:left="0"/>
+        <w:jc w:val="left"/>
+      </w:pPr>
+      <w:r>
+        <w:rPr>
+          <w:rFonts w:eastAsia="等线" w:ascii="Arial" w:cs="Arial" w:hAnsi="Arial"/>
+          <w:sz w:val="22"/>
+        </w:rPr>
+        <w:t>创建实体类</w:t>
+      </w:r>
+    </w:p>
+    <w:p>
+      <w:pPr>
+        <w:spacing w:before="120" w:after="120" w:line="288" w:lineRule="auto"/>
+        <w:ind w:left="0"/>
+        <w:jc w:val="left"/>
+      </w:pPr>
+      <w:r>
+        <w:rPr>
+          <w:rFonts w:eastAsia="等线" w:ascii="Arial" w:cs="Arial" w:hAnsi="Arial"/>
+          <w:sz w:val="22"/>
+        </w:rPr>
+        <w:t>创建一个接口</w:t>
+      </w:r>
+      <w:r>
+        <w:rPr>
+          <w:rFonts w:eastAsia="等线" w:ascii="Arial" w:cs="Arial" w:hAnsi="Arial"/>
+          <w:sz w:val="22"/>
+        </w:rPr>
+        <w:t>DAO</w:t>
+      </w:r>
+    </w:p>
+    <w:p>
+      <w:pPr>
+        <w:spacing w:before="120" w:after="120" w:line="288" w:lineRule="auto"/>
+        <w:ind w:left="0"/>
+        <w:jc w:val="left"/>
+      </w:pPr>
+      <w:r>
+        <w:rPr>
+          <w:rFonts w:eastAsia="等线" w:ascii="Arial" w:cs="Arial" w:hAnsi="Arial"/>
+          <w:color w:val="8f959e"/>
+          <w:sz w:val="22"/>
+        </w:rPr>
+        <w:t>写个抽象类继承RoodDatabase</w:t>
+      </w:r>
+    </w:p>
+    <w:p>
+      <w:pPr>
+        <w:spacing w:before="120" w:after="120" w:line="288" w:lineRule="auto"/>
+        <w:ind w:left="0"/>
+        <w:jc w:val="left"/>
+      </w:pPr>
+    </w:p>
+    <w:p>
+      <w:pPr>
+        <w:spacing w:before="120" w:after="120" w:line="288" w:lineRule="auto"/>
+        <w:ind w:left="0"/>
+        <w:jc w:val="left"/>
+      </w:pPr>
+    </w:p>
+    <w:p>
+      <w:pPr>
         <w:pStyle w:val="1"/>
         <w:spacing w:before="380" w:after="140" w:line="288" w:lineRule="auto"/>
         <w:ind w:left="0"/>
@@ -8269,11 +8461,1758 @@
         <w:t>MMKV</w:t>
       </w:r>
     </w:p>
+    <w:p>
+      <w:pPr>
+        <w:spacing w:before="120" w:after="120" w:line="288" w:lineRule="auto"/>
+        <w:ind w:left="0"/>
+        <w:jc w:val="left"/>
+      </w:pPr>
+      <w:hyperlink r:id="rId34">
+        <w:r>
+          <w:rPr>
+            <w:rFonts w:eastAsia="等线" w:ascii="Arial" w:cs="Arial" w:hAnsi="Arial"/>
+            <w:color w:val="3370ff"/>
+            <w:sz w:val="22"/>
+          </w:rPr>
+          <w:t>MMKV/README_CN.md at master · Tencent/MMKV</w:t>
+        </w:r>
+      </w:hyperlink>
+    </w:p>
+    <w:p>
+      <w:pPr>
+        <w:spacing w:before="120" w:after="120" w:line="288" w:lineRule="auto"/>
+        <w:ind w:left="0"/>
+        <w:jc w:val="left"/>
+      </w:pPr>
+      <w:r>
+        <w:rPr>
+          <w:rFonts w:eastAsia="等线" w:ascii="Arial" w:cs="Arial" w:hAnsi="Arial"/>
+          <w:sz w:val="22"/>
+        </w:rPr>
+        <w:t>MMKV 是基于 mmap 内存映射的 key-value 组件，底层序列化/反序列化使用 protobuf 实现，性能高，稳定性强</w:t>
+      </w:r>
+    </w:p>
+    <w:p>
+      <w:pPr>
+        <w:spacing w:before="120" w:after="120" w:line="288" w:lineRule="auto"/>
+        <w:ind w:left="0"/>
+        <w:jc w:val="left"/>
+      </w:pPr>
+      <w:r>
+        <w:rPr>
+          <w:rFonts w:eastAsia="等线" w:ascii="Arial" w:cs="Arial" w:hAnsi="Arial"/>
+          <w:sz w:val="22"/>
+        </w:rPr>
+        <w:t>添加依赖</w:t>
+      </w:r>
+    </w:p>
+    <w:p>
+      <w:pPr>
+        <w:spacing w:before="120" w:after="120" w:line="288" w:lineRule="auto"/>
+        <w:ind w:left="0"/>
+        <w:jc w:val="left"/>
+      </w:pPr>
+      <w:r>
+        <w:rPr>
+          <w:rFonts w:eastAsia="等线" w:ascii="Arial" w:cs="Arial" w:hAnsi="Arial"/>
+          <w:sz w:val="22"/>
+        </w:rPr>
+        <w:t xml:space="preserve"> implementation 'com.tencent:mmkv:1.3.7'</w:t>
+      </w:r>
+    </w:p>
+    <w:p>
+      <w:pPr>
+        <w:spacing w:before="120" w:after="120" w:line="288" w:lineRule="auto"/>
+        <w:ind w:left="0"/>
+        <w:jc w:val="left"/>
+      </w:pPr>
+    </w:p>
+    <w:p>
+      <w:pPr>
+        <w:spacing w:before="120" w:after="120" w:line="288" w:lineRule="auto"/>
+        <w:ind w:left="0"/>
+        <w:jc w:val="left"/>
+      </w:pPr>
+      <w:r>
+        <w:rPr>
+          <w:rFonts w:eastAsia="等线" w:ascii="Arial" w:cs="Arial" w:hAnsi="Arial"/>
+          <w:sz w:val="22"/>
+        </w:rPr>
+        <w:t>在Application里面初始化</w:t>
+      </w:r>
+    </w:p>
+    <w:tbl>
+      <w:tblPr>
+        <w:tblW w:w="0" w:type="auto"/>
+        <w:tblInd w:w="0" w:type="dxa"/>
+        <w:tblBorders>
+          <w:top w:val="single" w:color="dee0e3"/>
+          <w:left w:val="single" w:color="dee0e3"/>
+          <w:bottom w:val="single" w:color="dee0e3"/>
+          <w:right w:val="single" w:color="dee0e3"/>
+          <w:insideH w:val="single" w:color="dee0e3"/>
+          <w:insideV w:val="single" w:color="dee0e3"/>
+        </w:tblBorders>
+        <w:tblLayout w:type="fixed"/>
+      </w:tblPr>
+      <w:tblGrid>
+        <w:gridCol w:w="8280"/>
+      </w:tblGrid>
+      <w:tr>
+        <w:tc>
+          <w:tcPr>
+            <w:tcW w:w="8280" w:type="dxa"/>
+            <w:shd w:color="auto" w:val="clear" w:fill="f5f6f7"/>
+            <w:tcMar>
+              <w:top w:type="dxa" w:w="60"/>
+              <w:left w:type="dxa" w:w="120"/>
+              <w:bottom w:type="dxa" w:w="30"/>
+              <w:right w:type="dxa" w:w="120"/>
+            </w:tcMar>
+          </w:tcPr>
+          <w:p>
+            <w:pPr>
+              <w:spacing w:before="120" w:after="120" w:line="288" w:lineRule="auto"/>
+              <w:ind w:left="0"/>
+              <w:jc w:val="left"/>
+            </w:pPr>
+            <w:r>
+              <w:rPr>
+                <w:rFonts w:eastAsia="Consolas" w:ascii="Consolas" w:cs="Consolas" w:hAnsi="Consolas"/>
+                <w:color w:val="646a73"/>
+                <w:sz w:val="22"/>
+              </w:rPr>
+              <w:t>JavaScript</w:t>
+              <w:br w:type="textWrapping"/>
+            </w:r>
+            <w:r>
+              <w:rPr>
+                <w:rFonts w:eastAsia="Consolas" w:ascii="Consolas" w:cs="Consolas" w:hAnsi="Consolas"/>
+                <w:sz w:val="22"/>
+              </w:rPr>
+              <w:t>public void onCreate() {</w:t>
+              <w:br/>
+              <w:t xml:space="preserve">    super.onCreate();</w:t>
+              <w:br/>
+              <w:br/>
+              <w:t xml:space="preserve">    String rootDir = MMKV.initialize(this);</w:t>
+              <w:br/>
+              <w:t xml:space="preserve">    System.out.println("mmkv root: " + rootDir);</w:t>
+              <w:br/>
+              <w:t xml:space="preserve">    //……</w:t>
+              <w:br/>
+            </w:r>
+            <w:r>
+              <w:rPr>
+                <w:rFonts w:eastAsia="Consolas" w:ascii="Consolas" w:cs="Consolas" w:hAnsi="Consolas"/>
+                <w:sz w:val="22"/>
+              </w:rPr>
+              <w:t>}</w:t>
+            </w:r>
+          </w:p>
+        </w:tc>
+      </w:tr>
+    </w:tbl>
+    <w:p>
+      <w:pPr>
+        <w:spacing w:before="120" w:after="120" w:line="288" w:lineRule="auto"/>
+        <w:ind w:left="0"/>
+        <w:jc w:val="left"/>
+      </w:pPr>
+      <w:r>
+        <w:rPr>
+          <w:rFonts w:eastAsia="等线" w:ascii="Arial" w:cs="Arial" w:hAnsi="Arial"/>
+          <w:sz w:val="22"/>
+        </w:rPr>
+        <w:t>直接使用</w:t>
+      </w:r>
+    </w:p>
+    <w:tbl>
+      <w:tblPr>
+        <w:tblW w:w="0" w:type="auto"/>
+        <w:tblInd w:w="0" w:type="dxa"/>
+        <w:tblBorders>
+          <w:top w:val="single" w:color="dee0e3"/>
+          <w:left w:val="single" w:color="dee0e3"/>
+          <w:bottom w:val="single" w:color="dee0e3"/>
+          <w:right w:val="single" w:color="dee0e3"/>
+          <w:insideH w:val="single" w:color="dee0e3"/>
+          <w:insideV w:val="single" w:color="dee0e3"/>
+        </w:tblBorders>
+        <w:tblLayout w:type="fixed"/>
+      </w:tblPr>
+      <w:tblGrid>
+        <w:gridCol w:w="8280"/>
+      </w:tblGrid>
+      <w:tr>
+        <w:tc>
+          <w:tcPr>
+            <w:tcW w:w="8280" w:type="dxa"/>
+            <w:shd w:color="auto" w:val="clear" w:fill="f5f6f7"/>
+            <w:tcMar>
+              <w:top w:type="dxa" w:w="60"/>
+              <w:left w:type="dxa" w:w="120"/>
+              <w:bottom w:type="dxa" w:w="30"/>
+              <w:right w:type="dxa" w:w="120"/>
+            </w:tcMar>
+          </w:tcPr>
+          <w:p>
+            <w:pPr>
+              <w:spacing w:before="120" w:after="120" w:line="288" w:lineRule="auto"/>
+              <w:ind w:left="0"/>
+              <w:jc w:val="left"/>
+            </w:pPr>
+            <w:r>
+              <w:rPr>
+                <w:rFonts w:eastAsia="Consolas" w:ascii="Consolas" w:cs="Consolas" w:hAnsi="Consolas"/>
+                <w:color w:val="646a73"/>
+                <w:sz w:val="22"/>
+              </w:rPr>
+              <w:t>JavaScript</w:t>
+              <w:br w:type="textWrapping"/>
+            </w:r>
+            <w:r>
+              <w:rPr>
+                <w:rFonts w:eastAsia="Consolas" w:ascii="Consolas" w:cs="Consolas" w:hAnsi="Consolas"/>
+                <w:sz w:val="22"/>
+              </w:rPr>
+              <w:t>MMKV kv = MMKV.defaultMMKV();</w:t>
+              <w:br/>
+              <w:br/>
+              <w:t>kv.encode("bool", true);</w:t>
+              <w:br/>
+              <w:t>boolean bValue = kv.decodeBool("bool");</w:t>
+              <w:br/>
+              <w:br/>
+              <w:t>kv.encode("int", Integer.MIN_VALUE);</w:t>
+              <w:br/>
+              <w:t>int iValue = kv.decodeInt("int");</w:t>
+              <w:br/>
+              <w:br/>
+              <w:t>kv.encode("string", "Hello from mmkv");</w:t>
+              <w:br/>
+            </w:r>
+            <w:r>
+              <w:rPr>
+                <w:rFonts w:eastAsia="Consolas" w:ascii="Consolas" w:cs="Consolas" w:hAnsi="Consolas"/>
+                <w:sz w:val="22"/>
+              </w:rPr>
+              <w:t>String str = kv.decodeString("string");</w:t>
+            </w:r>
+          </w:p>
+        </w:tc>
+      </w:tr>
+    </w:tbl>
+    <w:p>
+      <w:pPr>
+        <w:pStyle w:val="1"/>
+        <w:spacing w:before="380" w:after="140" w:line="288" w:lineRule="auto"/>
+        <w:ind w:left="0"/>
+        <w:jc w:val="left"/>
+        <w:outlineLvl w:val="0"/>
+      </w:pPr>
+      <w:r>
+        <w:rPr>
+          <w:rFonts w:eastAsia="等线" w:ascii="Arial" w:cs="Arial" w:hAnsi="Arial"/>
+          <w:b w:val="true"/>
+          <w:sz w:val="36"/>
+        </w:rPr>
+        <w:t>Android</w:t>
+      </w:r>
+      <w:r>
+        <w:rPr>
+          <w:rFonts w:eastAsia="等线" w:ascii="Arial" w:cs="Arial" w:hAnsi="Arial"/>
+          <w:b w:val="true"/>
+          <w:sz w:val="36"/>
+        </w:rPr>
+        <w:t xml:space="preserve"> SharedPreferences</w:t>
+      </w:r>
+    </w:p>
+    <w:p>
+      <w:pPr>
+        <w:spacing w:before="120" w:after="120" w:line="288" w:lineRule="auto"/>
+        <w:ind w:left="0"/>
+        <w:jc w:val="left"/>
+      </w:pPr>
+    </w:p>
+    <w:p>
+      <w:pPr>
+        <w:spacing w:before="120" w:after="120" w:line="288" w:lineRule="auto"/>
+        <w:ind w:left="0"/>
+        <w:jc w:val="left"/>
+      </w:pPr>
+      <w:r>
+        <w:rPr>
+          <w:rFonts w:eastAsia="Consolas" w:ascii="Consolas" w:cs="Consolas" w:hAnsi="Consolas"/>
+          <w:color w:val="d83931"/>
+          <w:sz w:val="22"/>
+          <w:shd w:fill="EFF0F1"/>
+        </w:rPr>
+        <w:t>getSharedPreferences</w:t>
+      </w:r>
+      <w:r>
+        <w:rPr>
+          <w:rFonts w:eastAsia="等线" w:ascii="Arial" w:cs="Arial" w:hAnsi="Arial"/>
+          <w:color w:val="8f959e"/>
+          <w:sz w:val="22"/>
+        </w:rPr>
+        <w:t>方法参数详解</w:t>
+      </w:r>
+    </w:p>
+    <w:p>
+      <w:pPr>
+        <w:spacing w:before="120" w:after="120" w:line="288" w:lineRule="auto"/>
+        <w:ind w:left="0"/>
+        <w:jc w:val="left"/>
+      </w:pPr>
+      <w:r>
+        <w:rPr>
+          <w:rFonts w:eastAsia="等线" w:ascii="Arial" w:cs="Arial" w:hAnsi="Arial"/>
+          <w:sz w:val="22"/>
+        </w:rPr>
+        <w:t>name 存储文件名字</w:t>
+      </w:r>
+    </w:p>
+    <w:p>
+      <w:pPr>
+        <w:spacing w:before="120" w:after="120" w:line="288" w:lineRule="auto"/>
+        <w:ind w:left="0"/>
+        <w:jc w:val="left"/>
+      </w:pPr>
+      <w:r>
+        <w:rPr>
+          <w:rFonts w:eastAsia="等线" w:ascii="Arial" w:cs="Arial" w:hAnsi="Arial"/>
+          <w:sz w:val="22"/>
+        </w:rPr>
+        <w:t>mode 存储方式 其值的含义如下</w:t>
+      </w:r>
+    </w:p>
+    <w:p>
+      <w:pPr>
+        <w:spacing w:before="120" w:after="120" w:line="288" w:lineRule="auto"/>
+        <w:ind w:left="0"/>
+        <w:jc w:val="left"/>
+      </w:pPr>
+      <w:r>
+        <w:rPr>
+          <w:rFonts w:eastAsia="等线" w:ascii="Arial" w:cs="Arial" w:hAnsi="Arial"/>
+          <w:sz w:val="22"/>
+        </w:rPr>
+        <w:t>Context.MODE_PRIVATE        指定该SharedPreferences数据只能被本应用程序读、写</w:t>
+      </w:r>
+    </w:p>
+    <w:p>
+      <w:pPr>
+        <w:spacing w:before="120" w:after="120" w:line="288" w:lineRule="auto"/>
+        <w:ind w:left="0"/>
+        <w:jc w:val="left"/>
+      </w:pPr>
+      <w:r>
+        <w:rPr>
+          <w:rFonts w:eastAsia="等线" w:ascii="Arial" w:cs="Arial" w:hAnsi="Arial"/>
+          <w:sz w:val="22"/>
+        </w:rPr>
+        <w:t>Context.MODE_WORLD_READABLE        指定该SharedPreferences数据能被其他应用程序读，但不能写</w:t>
+      </w:r>
+    </w:p>
+    <w:p>
+      <w:pPr>
+        <w:spacing w:before="120" w:after="120" w:line="288" w:lineRule="auto"/>
+        <w:ind w:left="0"/>
+        <w:jc w:val="left"/>
+      </w:pPr>
+      <w:r>
+        <w:rPr>
+          <w:rFonts w:eastAsia="等线" w:ascii="Arial" w:cs="Arial" w:hAnsi="Arial"/>
+          <w:sz w:val="22"/>
+        </w:rPr>
+        <w:t>Context.MODE_WORLD_WRITEABLE        指定该SharedPreferences数据能被其他应用程序读</w:t>
+      </w:r>
+    </w:p>
+    <w:p>
+      <w:pPr>
+        <w:spacing w:before="120" w:after="120" w:line="288" w:lineRule="auto"/>
+        <w:ind w:left="0"/>
+        <w:jc w:val="left"/>
+      </w:pPr>
+      <w:r>
+        <w:rPr>
+          <w:rFonts w:eastAsia="等线" w:ascii="Arial" w:cs="Arial" w:hAnsi="Arial"/>
+          <w:sz w:val="22"/>
+        </w:rPr>
+        <w:t>Context.MODE_APPEND        该模式会检查文件是否存在，存在就往文件追加内容，否则就创建新文件；</w:t>
+      </w:r>
+    </w:p>
+    <w:p>
+      <w:pPr>
+        <w:spacing w:before="120" w:after="120" w:line="288" w:lineRule="auto"/>
+        <w:ind w:left="0"/>
+        <w:jc w:val="left"/>
+      </w:pPr>
+    </w:p>
+    <w:p>
+      <w:pPr>
+        <w:spacing w:before="120" w:after="120" w:line="288" w:lineRule="auto"/>
+        <w:ind w:left="0"/>
+        <w:jc w:val="left"/>
+      </w:pPr>
+      <w:r>
+        <w:rPr>
+          <w:rFonts w:eastAsia="等线" w:ascii="Arial" w:cs="Arial" w:hAnsi="Arial"/>
+          <w:sz w:val="22"/>
+        </w:rPr>
+        <w:t>增加数据</w:t>
+      </w:r>
+    </w:p>
+    <w:tbl>
+      <w:tblPr>
+        <w:tblW w:w="0" w:type="auto"/>
+        <w:tblInd w:w="0" w:type="dxa"/>
+        <w:tblBorders>
+          <w:top w:val="single" w:color="dee0e3"/>
+          <w:left w:val="single" w:color="dee0e3"/>
+          <w:bottom w:val="single" w:color="dee0e3"/>
+          <w:right w:val="single" w:color="dee0e3"/>
+          <w:insideH w:val="single" w:color="dee0e3"/>
+          <w:insideV w:val="single" w:color="dee0e3"/>
+        </w:tblBorders>
+        <w:tblLayout w:type="fixed"/>
+      </w:tblPr>
+      <w:tblGrid>
+        <w:gridCol w:w="8280"/>
+      </w:tblGrid>
+      <w:tr>
+        <w:tc>
+          <w:tcPr>
+            <w:tcW w:w="8280" w:type="dxa"/>
+            <w:shd w:color="auto" w:val="clear" w:fill="f5f6f7"/>
+            <w:tcMar>
+              <w:top w:type="dxa" w:w="60"/>
+              <w:left w:type="dxa" w:w="120"/>
+              <w:bottom w:type="dxa" w:w="30"/>
+              <w:right w:type="dxa" w:w="120"/>
+            </w:tcMar>
+          </w:tcPr>
+          <w:p>
+            <w:pPr>
+              <w:spacing w:before="120" w:after="120" w:line="288" w:lineRule="auto"/>
+              <w:ind w:left="0"/>
+              <w:jc w:val="left"/>
+            </w:pPr>
+            <w:r>
+              <w:rPr>
+                <w:rFonts w:eastAsia="Consolas" w:ascii="Consolas" w:cs="Consolas" w:hAnsi="Consolas"/>
+                <w:color w:val="646a73"/>
+                <w:sz w:val="22"/>
+              </w:rPr>
+              <w:t>JavaScript</w:t>
+              <w:br w:type="textWrapping"/>
+            </w:r>
+            <w:r>
+              <w:rPr>
+                <w:rFonts w:eastAsia="Consolas" w:ascii="Consolas" w:cs="Consolas" w:hAnsi="Consolas"/>
+                <w:sz w:val="22"/>
+              </w:rPr>
+              <w:t xml:space="preserve"> //获取SharedPreferences对象</w:t>
+              <w:br/>
+              <w:t xml:space="preserve">  SharedPreferences sharedPreferences = getSharedPreferences("user",MODE_PRIVATE);</w:t>
+              <w:br/>
+              <w:t xml:space="preserve"> //获取Editor对象的引用</w:t>
+              <w:br/>
+              <w:t xml:space="preserve">  SharedPreferences.Editor editor = sharedPreferences.edit();</w:t>
+              <w:br/>
+              <w:t xml:space="preserve"> //将获取过来的值放入文件</w:t>
+              <w:br/>
+              <w:t xml:space="preserve">  editor.putString("name", "lucas");</w:t>
+              <w:br/>
+              <w:t xml:space="preserve">  editor.putInt("age", 30);</w:t>
+              <w:br/>
+              <w:t xml:space="preserve">  editor.putBoolean("islogin",true);</w:t>
+              <w:br/>
+              <w:t xml:space="preserve">  // 提交数据</w:t>
+              <w:br/>
+              <w:t xml:space="preserve">  editor.commit();</w:t>
+              <w:br/>
+            </w:r>
+          </w:p>
+        </w:tc>
+      </w:tr>
+    </w:tbl>
+    <w:p>
+      <w:pPr>
+        <w:spacing w:before="120" w:after="120" w:line="288" w:lineRule="auto"/>
+        <w:ind w:left="0"/>
+        <w:jc w:val="left"/>
+      </w:pPr>
+      <w:r>
+        <w:rPr>
+          <w:rFonts w:eastAsia="等线" w:ascii="Arial" w:cs="Arial" w:hAnsi="Arial"/>
+          <w:sz w:val="22"/>
+        </w:rPr>
+        <w:t>读取</w:t>
+      </w:r>
+    </w:p>
+    <w:tbl>
+      <w:tblPr>
+        <w:tblW w:w="0" w:type="auto"/>
+        <w:tblInd w:w="0" w:type="dxa"/>
+        <w:tblBorders>
+          <w:top w:val="single" w:color="dee0e3"/>
+          <w:left w:val="single" w:color="dee0e3"/>
+          <w:bottom w:val="single" w:color="dee0e3"/>
+          <w:right w:val="single" w:color="dee0e3"/>
+          <w:insideH w:val="single" w:color="dee0e3"/>
+          <w:insideV w:val="single" w:color="dee0e3"/>
+        </w:tblBorders>
+        <w:tblLayout w:type="fixed"/>
+      </w:tblPr>
+      <w:tblGrid>
+        <w:gridCol w:w="8280"/>
+      </w:tblGrid>
+      <w:tr>
+        <w:tc>
+          <w:tcPr>
+            <w:tcW w:w="8280" w:type="dxa"/>
+            <w:shd w:color="auto" w:val="clear" w:fill="f5f6f7"/>
+            <w:tcMar>
+              <w:top w:type="dxa" w:w="60"/>
+              <w:left w:type="dxa" w:w="120"/>
+              <w:bottom w:type="dxa" w:w="30"/>
+              <w:right w:type="dxa" w:w="120"/>
+            </w:tcMar>
+          </w:tcPr>
+          <w:p>
+            <w:pPr>
+              <w:spacing w:before="120" w:after="120" w:line="288" w:lineRule="auto"/>
+              <w:ind w:left="0"/>
+              <w:jc w:val="left"/>
+            </w:pPr>
+            <w:r>
+              <w:rPr>
+                <w:rFonts w:eastAsia="Consolas" w:ascii="Consolas" w:cs="Consolas" w:hAnsi="Consolas"/>
+                <w:color w:val="646a73"/>
+                <w:sz w:val="22"/>
+              </w:rPr>
+              <w:t>JavaScript</w:t>
+              <w:br w:type="textWrapping"/>
+            </w:r>
+            <w:r>
+              <w:rPr>
+                <w:rFonts w:eastAsia="Consolas" w:ascii="Consolas" w:cs="Consolas" w:hAnsi="Consolas"/>
+                <w:sz w:val="22"/>
+              </w:rPr>
+              <w:t xml:space="preserve"> SharedPreferences sharedPreferences= getSharedPreferences("user", MODE_PRIVATE);</w:t>
+              <w:br/>
+              <w:t xml:space="preserve"> String name=sharedPreferences.getString("name","");</w:t>
+              <w:br/>
+              <w:t xml:space="preserve"> int age = sharedPreferences.getInt("age",0);</w:t>
+              <w:br/>
+              <w:t xml:space="preserve"> boolean islogin = sharedPreferences.getBoolean("islogin",true);</w:t>
+              <w:br/>
+              <w:t xml:space="preserve"> Log.i("lucashu","name:"+ name +" age:" + age +" islogin:" + islogin);</w:t>
+              <w:br/>
+            </w:r>
+          </w:p>
+        </w:tc>
+      </w:tr>
+    </w:tbl>
+    <w:p>
+      <w:pPr>
+        <w:spacing w:before="120" w:after="120" w:line="288" w:lineRule="auto"/>
+        <w:ind w:left="0"/>
+        <w:jc w:val="left"/>
+      </w:pPr>
+      <w:r>
+        <w:rPr>
+          <w:rFonts w:eastAsia="等线" w:ascii="Arial" w:cs="Arial" w:hAnsi="Arial"/>
+          <w:sz w:val="22"/>
+        </w:rPr>
+        <w:t>删除</w:t>
+      </w:r>
+    </w:p>
+    <w:tbl>
+      <w:tblPr>
+        <w:tblW w:w="0" w:type="auto"/>
+        <w:tblInd w:w="0" w:type="dxa"/>
+        <w:tblBorders>
+          <w:top w:val="single" w:color="dee0e3"/>
+          <w:left w:val="single" w:color="dee0e3"/>
+          <w:bottom w:val="single" w:color="dee0e3"/>
+          <w:right w:val="single" w:color="dee0e3"/>
+          <w:insideH w:val="single" w:color="dee0e3"/>
+          <w:insideV w:val="single" w:color="dee0e3"/>
+        </w:tblBorders>
+        <w:tblLayout w:type="fixed"/>
+      </w:tblPr>
+      <w:tblGrid>
+        <w:gridCol w:w="8280"/>
+      </w:tblGrid>
+      <w:tr>
+        <w:tc>
+          <w:tcPr>
+            <w:tcW w:w="8280" w:type="dxa"/>
+            <w:shd w:color="auto" w:val="clear" w:fill="f5f6f7"/>
+            <w:tcMar>
+              <w:top w:type="dxa" w:w="60"/>
+              <w:left w:type="dxa" w:w="120"/>
+              <w:bottom w:type="dxa" w:w="30"/>
+              <w:right w:type="dxa" w:w="120"/>
+            </w:tcMar>
+          </w:tcPr>
+          <w:p>
+            <w:pPr>
+              <w:spacing w:before="120" w:after="120" w:line="288" w:lineRule="auto"/>
+              <w:ind w:left="0"/>
+              <w:jc w:val="left"/>
+            </w:pPr>
+            <w:r>
+              <w:rPr>
+                <w:rFonts w:eastAsia="Consolas" w:ascii="Consolas" w:cs="Consolas" w:hAnsi="Consolas"/>
+                <w:color w:val="646a73"/>
+                <w:sz w:val="22"/>
+              </w:rPr>
+              <w:t>JavaScript</w:t>
+              <w:br w:type="textWrapping"/>
+            </w:r>
+            <w:r>
+              <w:rPr>
+                <w:rFonts w:eastAsia="Consolas" w:ascii="Consolas" w:cs="Consolas" w:hAnsi="Consolas"/>
+                <w:sz w:val="22"/>
+              </w:rPr>
+              <w:t>//获取SharedPreferences对象</w:t>
+              <w:br/>
+              <w:t xml:space="preserve"> SharedPreferences sharedPreferences = getSharedPreferences("user",MODE_PRIVATE);</w:t>
+              <w:br/>
+              <w:t xml:space="preserve"> //获取Editor对象的引用</w:t>
+              <w:br/>
+              <w:t xml:space="preserve"> SharedPreferences.Editor editor = sharedPreferences.edit();</w:t>
+              <w:br/>
+              <w:t xml:space="preserve"> //将获取过来的值放入文件</w:t>
+              <w:br/>
+              <w:t xml:space="preserve"> editor.remove("name");</w:t>
+              <w:br/>
+              <w:t xml:space="preserve"> // 提交数据</w:t>
+              <w:br/>
+            </w:r>
+            <w:r>
+              <w:rPr>
+                <w:rFonts w:eastAsia="Consolas" w:ascii="Consolas" w:cs="Consolas" w:hAnsi="Consolas"/>
+                <w:sz w:val="22"/>
+              </w:rPr>
+              <w:t xml:space="preserve"> editor.commit();</w:t>
+            </w:r>
+          </w:p>
+        </w:tc>
+      </w:tr>
+    </w:tbl>
+    <w:p>
+      <w:pPr>
+        <w:spacing w:before="120" w:after="120" w:line="288" w:lineRule="auto"/>
+        <w:ind w:left="0"/>
+        <w:jc w:val="left"/>
+      </w:pPr>
+      <w:r>
+        <w:rPr>
+          <w:rFonts w:eastAsia="等线" w:ascii="Arial" w:cs="Arial" w:hAnsi="Arial"/>
+          <w:color w:val="8f959e"/>
+          <w:sz w:val="22"/>
+        </w:rPr>
+        <w:t>由于SharedPreferences需要操作的代码重复性比较多，我们可以把它封装成一个工具类，这样使用起来会更加方便</w:t>
+      </w:r>
+    </w:p>
+    <w:p>
+      <w:pPr>
+        <w:pStyle w:val="1"/>
+        <w:spacing w:before="380" w:after="140" w:line="288" w:lineRule="auto"/>
+        <w:ind w:left="0"/>
+        <w:jc w:val="left"/>
+        <w:outlineLvl w:val="0"/>
+      </w:pPr>
+      <w:r>
+        <w:rPr>
+          <w:rFonts w:eastAsia="等线" w:ascii="Arial" w:cs="Arial" w:hAnsi="Arial"/>
+          <w:b w:val="true"/>
+          <w:sz w:val="36"/>
+        </w:rPr>
+        <w:t>动态权限申请</w:t>
+      </w:r>
+    </w:p>
+    <w:p>
+      <w:pPr>
+        <w:spacing w:before="120" w:after="120" w:line="288" w:lineRule="auto"/>
+        <w:ind w:left="0"/>
+        <w:jc w:val="left"/>
+      </w:pPr>
+      <w:r>
+        <w:rPr>
+          <w:rFonts w:eastAsia="等线" w:ascii="Arial" w:cs="Arial" w:hAnsi="Arial"/>
+          <w:sz w:val="22"/>
+        </w:rPr>
+        <w:t>权限申请过程：</w:t>
+      </w:r>
+    </w:p>
+    <w:p>
+      <w:pPr>
+        <w:spacing w:before="120" w:after="120" w:line="288" w:lineRule="auto"/>
+        <w:ind w:left="0"/>
+        <w:jc w:val="center"/>
+      </w:pPr>
+      <w:r>
+        <w:drawing>
+          <wp:inline distT="0" distR="0" distB="0" distL="0">
+            <wp:extent cx="5257800" cy="10515600"/>
+            <wp:docPr id="4" name="Drawing 4" descr=""/>
+            <a:graphic xmlns:a="http://schemas.openxmlformats.org/drawingml/2006/main">
+              <a:graphicData uri="http://schemas.openxmlformats.org/drawingml/2006/picture">
+                <pic:pic xmlns:pic="http://schemas.openxmlformats.org/drawingml/2006/picture">
+                  <pic:nvPicPr>
+                    <pic:cNvPr id="0" name="Picture 4" descr=""/>
+                    <pic:cNvPicPr>
+                      <a:picLocks noChangeAspect="true"/>
+                    </pic:cNvPicPr>
+                  </pic:nvPicPr>
+                  <pic:blipFill>
+                    <a:blip r:embed="rId35"/>
+                    <a:stretch>
+                      <a:fillRect/>
+                    </a:stretch>
+                  </pic:blipFill>
+                  <pic:spPr>
+                    <a:xfrm>
+                      <a:off x="0" y="0"/>
+                      <a:ext cx="5257800" cy="10515600"/>
+                    </a:xfrm>
+                    <a:prstGeom prst="rect">
+                      <a:avLst/>
+                    </a:prstGeom>
+                  </pic:spPr>
+                </pic:pic>
+              </a:graphicData>
+            </a:graphic>
+          </wp:inline>
+        </w:drawing>
+      </w:r>
+    </w:p>
+    <w:p>
+      <w:pPr>
+        <w:spacing w:before="120" w:after="120" w:line="288" w:lineRule="auto"/>
+        <w:ind w:left="0"/>
+        <w:jc w:val="left"/>
+      </w:pPr>
+      <w:r>
+        <w:rPr>
+          <w:rFonts w:eastAsia="等线" w:ascii="Arial" w:cs="Arial" w:hAnsi="Arial"/>
+          <w:sz w:val="22"/>
+        </w:rPr>
+        <w:t>权限类别</w:t>
+      </w:r>
+    </w:p>
+    <w:p>
+      <w:pPr>
+        <w:spacing w:before="120" w:after="120" w:line="288" w:lineRule="auto"/>
+        <w:ind w:left="0"/>
+        <w:jc w:val="left"/>
+      </w:pPr>
+    </w:p>
+    <w:p>
+      <w:pPr>
+        <w:spacing w:before="120" w:after="120" w:line="288" w:lineRule="auto"/>
+        <w:ind w:left="0"/>
+        <w:jc w:val="left"/>
+      </w:pPr>
+      <w:r>
+        <w:rPr>
+          <w:rFonts w:eastAsia="等线" w:ascii="Arial" w:cs="Arial" w:hAnsi="Arial"/>
+          <w:sz w:val="22"/>
+        </w:rPr>
+        <w:t>步骤1：检查是否有权限</w:t>
+      </w:r>
+    </w:p>
+    <w:p>
+      <w:pPr>
+        <w:spacing w:before="120" w:after="120" w:line="288" w:lineRule="auto"/>
+        <w:ind w:left="0"/>
+        <w:jc w:val="left"/>
+      </w:pPr>
+      <w:r>
+        <w:rPr>
+          <w:rFonts w:eastAsia="等线" w:ascii="Arial" w:cs="Arial" w:hAnsi="Arial"/>
+          <w:sz w:val="22"/>
+        </w:rPr>
+        <w:t>由于低于</w:t>
+      </w:r>
+      <w:r>
+        <w:rPr>
+          <w:rFonts w:eastAsia="等线" w:ascii="Arial" w:cs="Arial" w:hAnsi="Arial"/>
+          <w:sz w:val="22"/>
+        </w:rPr>
+        <w:t>API</w:t>
+      </w:r>
+      <w:r>
+        <w:rPr>
+          <w:rFonts w:eastAsia="等线" w:ascii="Arial" w:cs="Arial" w:hAnsi="Arial"/>
+          <w:sz w:val="22"/>
+        </w:rPr>
+        <w:t xml:space="preserve"> 23 是不需要使用动态权限申请的，我们需要先判断一下系统版本，代码如下是</w:t>
+      </w:r>
+      <w:r>
+        <w:rPr>
+          <w:rFonts w:eastAsia="等线" w:ascii="Arial" w:cs="Arial" w:hAnsi="Arial"/>
+          <w:sz w:val="22"/>
+        </w:rPr>
+        <w:t>Android</w:t>
+      </w:r>
+      <w:r>
+        <w:rPr>
+          <w:rFonts w:eastAsia="等线" w:ascii="Arial" w:cs="Arial" w:hAnsi="Arial"/>
+          <w:sz w:val="22"/>
+        </w:rPr>
+        <w:t xml:space="preserve"> 6.0以上的系统还是Android 6.0以下的系统。用ContextCompat类中的checkSelfPermission方法进行是否有权限判断。</w:t>
+      </w:r>
+    </w:p>
+    <w:tbl>
+      <w:tblPr>
+        <w:tblW w:w="0" w:type="auto"/>
+        <w:tblInd w:w="0" w:type="dxa"/>
+        <w:tblBorders>
+          <w:top w:val="single" w:color="dee0e3"/>
+          <w:left w:val="single" w:color="dee0e3"/>
+          <w:bottom w:val="single" w:color="dee0e3"/>
+          <w:right w:val="single" w:color="dee0e3"/>
+          <w:insideH w:val="single" w:color="dee0e3"/>
+          <w:insideV w:val="single" w:color="dee0e3"/>
+        </w:tblBorders>
+        <w:tblLayout w:type="fixed"/>
+      </w:tblPr>
+      <w:tblGrid>
+        <w:gridCol w:w="8280"/>
+      </w:tblGrid>
+      <w:tr>
+        <w:tc>
+          <w:tcPr>
+            <w:tcW w:w="8280" w:type="dxa"/>
+            <w:shd w:color="auto" w:val="clear" w:fill="f5f6f7"/>
+            <w:tcMar>
+              <w:top w:type="dxa" w:w="60"/>
+              <w:left w:type="dxa" w:w="120"/>
+              <w:bottom w:type="dxa" w:w="30"/>
+              <w:right w:type="dxa" w:w="120"/>
+            </w:tcMar>
+          </w:tcPr>
+          <w:p>
+            <w:pPr>
+              <w:spacing w:before="120" w:after="120" w:line="288" w:lineRule="auto"/>
+              <w:ind w:left="0"/>
+              <w:jc w:val="left"/>
+            </w:pPr>
+            <w:r>
+              <w:rPr>
+                <w:rFonts w:eastAsia="Consolas" w:ascii="Consolas" w:cs="Consolas" w:hAnsi="Consolas"/>
+                <w:color w:val="646a73"/>
+                <w:sz w:val="22"/>
+              </w:rPr>
+              <w:t>JavaScript</w:t>
+              <w:br w:type="textWrapping"/>
+            </w:r>
+            <w:r>
+              <w:rPr>
+                <w:rFonts w:eastAsia="Consolas" w:ascii="Consolas" w:cs="Consolas" w:hAnsi="Consolas"/>
+                <w:sz w:val="22"/>
+              </w:rPr>
+              <w:t>public static int checkSelfPermission(@NonNull Context context, @NonNull String permission) {</w:t>
+              <w:br/>
+              <w:t xml:space="preserve">    if (permission == null) {</w:t>
+              <w:br/>
+              <w:t xml:space="preserve">        throw new IllegalArgumentException("permission is null");</w:t>
+              <w:br/>
+              <w:t xml:space="preserve">    }</w:t>
+              <w:br/>
+              <w:br/>
+              <w:t xml:space="preserve">    return context.checkPermission(permission, android.os.Process.myPid(), Process.myUid());</w:t>
+              <w:br/>
+            </w:r>
+            <w:r>
+              <w:rPr>
+                <w:rFonts w:eastAsia="Consolas" w:ascii="Consolas" w:cs="Consolas" w:hAnsi="Consolas"/>
+                <w:sz w:val="22"/>
+              </w:rPr>
+              <w:t>}</w:t>
+            </w:r>
+          </w:p>
+        </w:tc>
+      </w:tr>
+    </w:tbl>
+    <w:p>
+      <w:pPr>
+        <w:spacing w:before="120" w:after="120" w:line="288" w:lineRule="auto"/>
+        <w:ind w:left="0"/>
+        <w:jc w:val="left"/>
+      </w:pPr>
+      <w:r>
+        <w:rPr>
+          <w:rFonts w:eastAsia="等线" w:ascii="Arial" w:cs="Arial" w:hAnsi="Arial"/>
+          <w:sz w:val="22"/>
+        </w:rPr>
+        <w:t>具体使用方法如下：</w:t>
+      </w:r>
+    </w:p>
+    <w:tbl>
+      <w:tblPr>
+        <w:tblW w:w="0" w:type="auto"/>
+        <w:tblInd w:w="0" w:type="dxa"/>
+        <w:tblBorders>
+          <w:top w:val="single" w:color="dee0e3"/>
+          <w:left w:val="single" w:color="dee0e3"/>
+          <w:bottom w:val="single" w:color="dee0e3"/>
+          <w:right w:val="single" w:color="dee0e3"/>
+          <w:insideH w:val="single" w:color="dee0e3"/>
+          <w:insideV w:val="single" w:color="dee0e3"/>
+        </w:tblBorders>
+        <w:tblLayout w:type="fixed"/>
+      </w:tblPr>
+      <w:tblGrid>
+        <w:gridCol w:w="8280"/>
+      </w:tblGrid>
+      <w:tr>
+        <w:tc>
+          <w:tcPr>
+            <w:tcW w:w="8280" w:type="dxa"/>
+            <w:shd w:color="auto" w:val="clear" w:fill="f5f6f7"/>
+            <w:tcMar>
+              <w:top w:type="dxa" w:w="60"/>
+              <w:left w:type="dxa" w:w="120"/>
+              <w:bottom w:type="dxa" w:w="30"/>
+              <w:right w:type="dxa" w:w="120"/>
+            </w:tcMar>
+          </w:tcPr>
+          <w:p>
+            <w:pPr>
+              <w:spacing w:before="120" w:after="120" w:line="288" w:lineRule="auto"/>
+              <w:ind w:left="0"/>
+              <w:jc w:val="left"/>
+            </w:pPr>
+            <w:r>
+              <w:rPr>
+                <w:rFonts w:eastAsia="Consolas" w:ascii="Consolas" w:cs="Consolas" w:hAnsi="Consolas"/>
+                <w:color w:val="646a73"/>
+                <w:sz w:val="22"/>
+              </w:rPr>
+              <w:t>JavaScript</w:t>
+              <w:br w:type="textWrapping"/>
+            </w:r>
+            <w:r>
+              <w:rPr>
+                <w:rFonts w:eastAsia="Consolas" w:ascii="Consolas" w:cs="Consolas" w:hAnsi="Consolas"/>
+                <w:sz w:val="22"/>
+              </w:rPr>
+              <w:t>if (Build.VERSION.SDK_INT &gt;= 23) {</w:t>
+              <w:br/>
+              <w:t xml:space="preserve">  if (ActivityCompat.checkSelfPermission(this, Manifest.permission.WRITE_EXTERNAL_STORAGE)</w:t>
+              <w:br/>
+              <w:t xml:space="preserve">              != PackageManager.PERMISSION_GRANTED) {</w:t>
+              <w:br/>
+              <w:t xml:space="preserve">              //无该权限，需要申请</w:t>
+              <w:br/>
+              <w:t xml:space="preserve">      }</w:t>
+              <w:br/>
+              <w:t>} else { //低于23 不需要处理</w:t>
+              <w:br/>
+              <w:br/>
+            </w:r>
+            <w:r>
+              <w:rPr>
+                <w:rFonts w:eastAsia="Consolas" w:ascii="Consolas" w:cs="Consolas" w:hAnsi="Consolas"/>
+                <w:sz w:val="22"/>
+              </w:rPr>
+              <w:t>}</w:t>
+            </w:r>
+          </w:p>
+        </w:tc>
+      </w:tr>
+    </w:tbl>
+    <w:p>
+      <w:pPr>
+        <w:spacing w:before="120" w:after="120" w:line="288" w:lineRule="auto"/>
+        <w:ind w:left="0"/>
+        <w:jc w:val="left"/>
+      </w:pPr>
+      <w:r>
+        <w:rPr>
+          <w:rFonts w:eastAsia="等线" w:ascii="Arial" w:cs="Arial" w:hAnsi="Arial"/>
+          <w:sz w:val="22"/>
+        </w:rPr>
+        <w:t>步骤2：申请权限</w:t>
+      </w:r>
+    </w:p>
+    <w:p>
+      <w:pPr>
+        <w:spacing w:before="120" w:after="120" w:line="288" w:lineRule="auto"/>
+        <w:ind w:left="0"/>
+        <w:jc w:val="left"/>
+      </w:pPr>
+      <w:r>
+        <w:rPr>
+          <w:rFonts w:eastAsia="等线" w:ascii="Arial" w:cs="Arial" w:hAnsi="Arial"/>
+          <w:sz w:val="22"/>
+        </w:rPr>
+        <w:t>记得注册权限，例子：</w:t>
+      </w:r>
+    </w:p>
+    <w:tbl>
+      <w:tblPr>
+        <w:tblW w:w="0" w:type="auto"/>
+        <w:tblInd w:w="0" w:type="dxa"/>
+        <w:tblBorders>
+          <w:top w:val="single" w:color="dee0e3"/>
+          <w:left w:val="single" w:color="dee0e3"/>
+          <w:bottom w:val="single" w:color="dee0e3"/>
+          <w:right w:val="single" w:color="dee0e3"/>
+          <w:insideH w:val="single" w:color="dee0e3"/>
+          <w:insideV w:val="single" w:color="dee0e3"/>
+        </w:tblBorders>
+        <w:tblLayout w:type="fixed"/>
+      </w:tblPr>
+      <w:tblGrid>
+        <w:gridCol w:w="8280"/>
+      </w:tblGrid>
+      <w:tr>
+        <w:tc>
+          <w:tcPr>
+            <w:tcW w:w="8280" w:type="dxa"/>
+            <w:shd w:color="auto" w:val="clear" w:fill="f5f6f7"/>
+            <w:tcMar>
+              <w:top w:type="dxa" w:w="60"/>
+              <w:left w:type="dxa" w:w="120"/>
+              <w:bottom w:type="dxa" w:w="30"/>
+              <w:right w:type="dxa" w:w="120"/>
+            </w:tcMar>
+          </w:tcPr>
+          <w:p>
+            <w:pPr>
+              <w:spacing w:before="120" w:after="120" w:line="288" w:lineRule="auto"/>
+              <w:ind w:left="0"/>
+              <w:jc w:val="left"/>
+            </w:pPr>
+            <w:r>
+              <w:rPr>
+                <w:rFonts w:eastAsia="Consolas" w:ascii="Consolas" w:cs="Consolas" w:hAnsi="Consolas"/>
+                <w:color w:val="646a73"/>
+                <w:sz w:val="22"/>
+              </w:rPr>
+              <w:t>JavaScript</w:t>
+              <w:br w:type="textWrapping"/>
+            </w:r>
+            <w:r>
+              <w:rPr>
+                <w:rFonts w:eastAsia="Consolas" w:ascii="Consolas" w:cs="Consolas" w:hAnsi="Consolas"/>
+                <w:sz w:val="22"/>
+              </w:rPr>
+              <w:t>&lt;applicationandroid:allowBackup="true"</w:t>
+              <w:br/>
+              <w:t>android:label="@string/app_name"</w:t>
+              <w:br/>
+              <w:t>android:icon="@mipmap/ic_launcher"</w:t>
+              <w:br/>
+              <w:t>android:roundIcon="@mipmap/ic_launcher_round"</w:t>
+              <w:br/>
+              <w:t>android:supportsRtl="true"</w:t>
+              <w:br/>
+              <w:t>android:theme="@style/AppTheme"&gt;</w:t>
+              <w:br/>
+              <w:t>&lt;!-- 这里添加你需要的权限 --&gt;</w:t>
+              <w:br/>
+              <w:t>&lt;uses-permission android:name="android.permission.CAMERA" /&gt;</w:t>
+              <w:br/>
+              <w:t>&lt;uses-permission android:name="android.permission.READ_EXTERNAL_STORAGE" /&gt;</w:t>
+              <w:br/>
+              <w:t>&lt;uses-permission android:name="android.permission.WRITE_EXTERNAL_STORAGE" /&gt;</w:t>
+              <w:br/>
+            </w:r>
+            <w:r>
+              <w:rPr>
+                <w:rFonts w:eastAsia="Consolas" w:ascii="Consolas" w:cs="Consolas" w:hAnsi="Consolas"/>
+                <w:sz w:val="22"/>
+              </w:rPr>
+              <w:t>&lt;/application&gt;</w:t>
+            </w:r>
+          </w:p>
+        </w:tc>
+      </w:tr>
+    </w:tbl>
+    <w:p>
+      <w:pPr>
+        <w:spacing w:before="120" w:after="120" w:line="288" w:lineRule="auto"/>
+        <w:ind w:left="0"/>
+        <w:jc w:val="left"/>
+      </w:pPr>
+      <w:r>
+        <w:rPr>
+          <w:rFonts w:eastAsia="等线" w:ascii="Arial" w:cs="Arial" w:hAnsi="Arial"/>
+          <w:sz w:val="22"/>
+        </w:rPr>
+        <w:t>在步骤的的checkSelfPermission方法中如果判断没有权限，就需要用到ActivityCompat类中的requestPermissions方法进行动态权限申请，该方法需要传一个需要申请权限名称的权限permissions数组。</w:t>
+      </w:r>
+    </w:p>
+    <w:tbl>
+      <w:tblPr>
+        <w:tblW w:w="0" w:type="auto"/>
+        <w:tblInd w:w="0" w:type="dxa"/>
+        <w:tblBorders>
+          <w:top w:val="single" w:color="dee0e3"/>
+          <w:left w:val="single" w:color="dee0e3"/>
+          <w:bottom w:val="single" w:color="dee0e3"/>
+          <w:right w:val="single" w:color="dee0e3"/>
+          <w:insideH w:val="single" w:color="dee0e3"/>
+          <w:insideV w:val="single" w:color="dee0e3"/>
+        </w:tblBorders>
+        <w:tblLayout w:type="fixed"/>
+      </w:tblPr>
+      <w:tblGrid>
+        <w:gridCol w:w="8280"/>
+      </w:tblGrid>
+      <w:tr>
+        <w:tc>
+          <w:tcPr>
+            <w:tcW w:w="8280" w:type="dxa"/>
+            <w:shd w:color="auto" w:val="clear" w:fill="f5f6f7"/>
+            <w:tcMar>
+              <w:top w:type="dxa" w:w="60"/>
+              <w:left w:type="dxa" w:w="120"/>
+              <w:bottom w:type="dxa" w:w="30"/>
+              <w:right w:type="dxa" w:w="120"/>
+            </w:tcMar>
+          </w:tcPr>
+          <w:p>
+            <w:pPr>
+              <w:spacing w:before="120" w:after="120" w:line="288" w:lineRule="auto"/>
+              <w:ind w:left="0"/>
+              <w:jc w:val="left"/>
+            </w:pPr>
+            <w:r>
+              <w:rPr>
+                <w:rFonts w:eastAsia="Consolas" w:ascii="Consolas" w:cs="Consolas" w:hAnsi="Consolas"/>
+                <w:color w:val="646a73"/>
+                <w:sz w:val="22"/>
+              </w:rPr>
+              <w:t>JavaScript</w:t>
+              <w:br w:type="textWrapping"/>
+            </w:r>
+            <w:r>
+              <w:rPr>
+                <w:rFonts w:eastAsia="Consolas" w:ascii="Consolas" w:cs="Consolas" w:hAnsi="Consolas"/>
+                <w:sz w:val="22"/>
+              </w:rPr>
+              <w:t>public static void requestPermissions(final @NonNull Activity activity,</w:t>
+              <w:br/>
+              <w:t xml:space="preserve">         final @NonNull String[] permissions, final @IntRange(from = 0) int requestCode) {</w:t>
+              <w:br/>
+            </w:r>
+            <w:r>
+              <w:rPr>
+                <w:rFonts w:eastAsia="Consolas" w:ascii="Consolas" w:cs="Consolas" w:hAnsi="Consolas"/>
+                <w:sz w:val="22"/>
+              </w:rPr>
+              <w:t>}</w:t>
+            </w:r>
+          </w:p>
+        </w:tc>
+      </w:tr>
+    </w:tbl>
+    <w:p>
+      <w:pPr>
+        <w:spacing w:before="120" w:after="120" w:line="288" w:lineRule="auto"/>
+        <w:ind w:left="0"/>
+        <w:jc w:val="left"/>
+      </w:pPr>
+      <w:r>
+        <w:rPr>
+          <w:rFonts w:eastAsia="等线" w:ascii="Arial" w:cs="Arial" w:hAnsi="Arial"/>
+          <w:sz w:val="22"/>
+        </w:rPr>
+        <w:t>申请方法如下：先定一个需要申请权限的权限数组PERMISSIONS_STORAGE</w:t>
+      </w:r>
+    </w:p>
+    <w:tbl>
+      <w:tblPr>
+        <w:tblW w:w="0" w:type="auto"/>
+        <w:tblInd w:w="0" w:type="dxa"/>
+        <w:tblBorders>
+          <w:top w:val="single" w:color="dee0e3"/>
+          <w:left w:val="single" w:color="dee0e3"/>
+          <w:bottom w:val="single" w:color="dee0e3"/>
+          <w:right w:val="single" w:color="dee0e3"/>
+          <w:insideH w:val="single" w:color="dee0e3"/>
+          <w:insideV w:val="single" w:color="dee0e3"/>
+        </w:tblBorders>
+        <w:tblLayout w:type="fixed"/>
+      </w:tblPr>
+      <w:tblGrid>
+        <w:gridCol w:w="8280"/>
+      </w:tblGrid>
+      <w:tr>
+        <w:tc>
+          <w:tcPr>
+            <w:tcW w:w="8280" w:type="dxa"/>
+            <w:shd w:color="auto" w:val="clear" w:fill="f5f6f7"/>
+            <w:tcMar>
+              <w:top w:type="dxa" w:w="60"/>
+              <w:left w:type="dxa" w:w="120"/>
+              <w:bottom w:type="dxa" w:w="30"/>
+              <w:right w:type="dxa" w:w="120"/>
+            </w:tcMar>
+          </w:tcPr>
+          <w:p>
+            <w:pPr>
+              <w:spacing w:before="120" w:after="120" w:line="288" w:lineRule="auto"/>
+              <w:ind w:left="0"/>
+              <w:jc w:val="left"/>
+            </w:pPr>
+            <w:r>
+              <w:rPr>
+                <w:rFonts w:eastAsia="Consolas" w:ascii="Consolas" w:cs="Consolas" w:hAnsi="Consolas"/>
+                <w:color w:val="646a73"/>
+                <w:sz w:val="22"/>
+              </w:rPr>
+              <w:t>JavaScript</w:t>
+              <w:br w:type="textWrapping"/>
+            </w:r>
+            <w:r>
+              <w:rPr>
+                <w:rFonts w:eastAsia="Consolas" w:ascii="Consolas" w:cs="Consolas" w:hAnsi="Consolas"/>
+                <w:sz w:val="22"/>
+              </w:rPr>
+              <w:t>private static final int REQUEST_EXTERNAL_STORAGE = 1;</w:t>
+              <w:br/>
+              <w:t>private static String[] PERMISSIONS_STORAGE = {"android.permission.READ_EXTERNAL_STORAGE",</w:t>
+              <w:br/>
+              <w:t xml:space="preserve">        "android.permission.WRITE_EXTERNAL_STORAGE"};</w:t>
+              <w:br/>
+            </w:r>
+            <w:r>
+              <w:rPr>
+                <w:rFonts w:eastAsia="Consolas" w:ascii="Consolas" w:cs="Consolas" w:hAnsi="Consolas"/>
+                <w:sz w:val="22"/>
+              </w:rPr>
+              <w:t>ActivityCompat.requestPermissions(this, PERMISSIONS_STORAGE, REQUEST_EXTERNAL_STORAGE);</w:t>
+            </w:r>
+          </w:p>
+        </w:tc>
+      </w:tr>
+    </w:tbl>
+    <w:p>
+      <w:pPr>
+        <w:spacing w:before="120" w:after="120" w:line="288" w:lineRule="auto"/>
+        <w:ind w:left="0"/>
+        <w:jc w:val="left"/>
+      </w:pPr>
+      <w:r>
+        <w:rPr>
+          <w:rFonts w:eastAsia="等线" w:ascii="Arial" w:cs="Arial" w:hAnsi="Arial"/>
+          <w:sz w:val="22"/>
+        </w:rPr>
+        <w:t>步骤3：回调函数的处理</w:t>
+      </w:r>
+    </w:p>
+    <w:p>
+      <w:pPr>
+        <w:spacing w:before="120" w:after="120" w:line="288" w:lineRule="auto"/>
+        <w:ind w:left="0"/>
+        <w:jc w:val="left"/>
+      </w:pPr>
+      <w:r>
+        <w:rPr>
+          <w:rFonts w:eastAsia="等线" w:ascii="Arial" w:cs="Arial" w:hAnsi="Arial"/>
+          <w:sz w:val="22"/>
+        </w:rPr>
+        <w:t>由于权限申请是异步的，用户完成了以后，需要回调函数处理，</w:t>
+      </w:r>
+    </w:p>
+    <w:p>
+      <w:pPr>
+        <w:spacing w:before="120" w:after="120" w:line="288" w:lineRule="auto"/>
+        <w:ind w:left="0"/>
+        <w:jc w:val="left"/>
+      </w:pPr>
+      <w:r>
+        <w:rPr>
+          <w:rFonts w:eastAsia="等线" w:ascii="Arial" w:cs="Arial" w:hAnsi="Arial"/>
+          <w:sz w:val="22"/>
+        </w:rPr>
+        <w:t>Activity</w:t>
+      </w:r>
+      <w:r>
+        <w:rPr>
+          <w:rFonts w:eastAsia="等线" w:ascii="Arial" w:cs="Arial" w:hAnsi="Arial"/>
+          <w:sz w:val="22"/>
+        </w:rPr>
+        <w:t>中提供了一个回调处理方法onRequestPermissionsResult，只需要重写该方法即可</w:t>
+      </w:r>
+    </w:p>
+    <w:p>
+      <w:pPr>
+        <w:spacing w:before="120" w:after="120" w:line="288" w:lineRule="auto"/>
+        <w:ind w:left="0"/>
+        <w:jc w:val="left"/>
+      </w:pPr>
+      <w:r>
+        <w:rPr>
+          <w:rFonts w:eastAsia="等线" w:ascii="Arial" w:cs="Arial" w:hAnsi="Arial"/>
+          <w:sz w:val="22"/>
+        </w:rPr>
+        <w:t>case 中的参数REQUEST_EXTERNAL_STORAGE 即步骤2申请权限中定一个的参数</w:t>
+      </w:r>
+    </w:p>
+    <w:tbl>
+      <w:tblPr>
+        <w:tblW w:w="0" w:type="auto"/>
+        <w:tblInd w:w="0" w:type="dxa"/>
+        <w:tblBorders>
+          <w:top w:val="single" w:color="dee0e3"/>
+          <w:left w:val="single" w:color="dee0e3"/>
+          <w:bottom w:val="single" w:color="dee0e3"/>
+          <w:right w:val="single" w:color="dee0e3"/>
+          <w:insideH w:val="single" w:color="dee0e3"/>
+          <w:insideV w:val="single" w:color="dee0e3"/>
+        </w:tblBorders>
+        <w:tblLayout w:type="fixed"/>
+      </w:tblPr>
+      <w:tblGrid>
+        <w:gridCol w:w="8280"/>
+      </w:tblGrid>
+      <w:tr>
+        <w:tc>
+          <w:tcPr>
+            <w:tcW w:w="8280" w:type="dxa"/>
+            <w:shd w:color="auto" w:val="clear" w:fill="f5f6f7"/>
+            <w:tcMar>
+              <w:top w:type="dxa" w:w="60"/>
+              <w:left w:type="dxa" w:w="120"/>
+              <w:bottom w:type="dxa" w:w="30"/>
+              <w:right w:type="dxa" w:w="120"/>
+            </w:tcMar>
+          </w:tcPr>
+          <w:p>
+            <w:pPr>
+              <w:spacing w:before="120" w:after="120" w:line="288" w:lineRule="auto"/>
+              <w:ind w:left="0"/>
+              <w:jc w:val="left"/>
+            </w:pPr>
+            <w:r>
+              <w:rPr>
+                <w:rFonts w:eastAsia="Consolas" w:ascii="Consolas" w:cs="Consolas" w:hAnsi="Consolas"/>
+                <w:color w:val="646a73"/>
+                <w:sz w:val="22"/>
+              </w:rPr>
+              <w:t>JavaScript</w:t>
+              <w:br w:type="textWrapping"/>
+            </w:r>
+            <w:r>
+              <w:rPr>
+                <w:rFonts w:eastAsia="Consolas" w:ascii="Consolas" w:cs="Consolas" w:hAnsi="Consolas"/>
+                <w:sz w:val="22"/>
+              </w:rPr>
+              <w:t>@Override</w:t>
+              <w:br/>
+              <w:t xml:space="preserve"> public void onRequestPermissionsResult(int requestCode,</w:t>
+              <w:br/>
+              <w:t xml:space="preserve">                                        String permissions[], int[] grantResults) {</w:t>
+              <w:br/>
+              <w:t xml:space="preserve">     switch (requestCode) {</w:t>
+              <w:br/>
+              <w:t xml:space="preserve">         case REQUEST_EXTERNAL_STORAGE: {</w:t>
+              <w:br/>
+              <w:t xml:space="preserve">             if (grantResults.length &gt; 0</w:t>
+              <w:br/>
+              <w:t xml:space="preserve">                     &amp;&amp; grantResults[0] == PackageManager.PERMISSION_GRANTED) {</w:t>
+              <w:br/>
+              <w:t xml:space="preserve">                 Toast.makeText(this, "授权成功！", Toast.LENGTH_SHORT).show();</w:t>
+              <w:br/>
+              <w:t xml:space="preserve">             } else {</w:t>
+              <w:br/>
+              <w:t xml:space="preserve">                 Toast.makeText(this, "授权被拒绝！", Toast.LENGTH_SHORT).show();</w:t>
+              <w:br/>
+              <w:t xml:space="preserve">             }</w:t>
+              <w:br/>
+              <w:t xml:space="preserve">         }</w:t>
+              <w:br/>
+              <w:br/>
+              <w:t xml:space="preserve">     }</w:t>
+              <w:br/>
+            </w:r>
+            <w:r>
+              <w:rPr>
+                <w:rFonts w:eastAsia="Consolas" w:ascii="Consolas" w:cs="Consolas" w:hAnsi="Consolas"/>
+                <w:sz w:val="22"/>
+              </w:rPr>
+              <w:t xml:space="preserve"> }</w:t>
+            </w:r>
+          </w:p>
+        </w:tc>
+      </w:tr>
+    </w:tbl>
+    <w:p>
+      <w:pPr>
+        <w:pStyle w:val="1"/>
+        <w:spacing w:before="380" w:after="140" w:line="288" w:lineRule="auto"/>
+        <w:ind w:left="0"/>
+        <w:jc w:val="left"/>
+        <w:outlineLvl w:val="0"/>
+      </w:pPr>
+      <w:r>
+        <w:rPr>
+          <w:rFonts w:eastAsia="等线" w:ascii="Arial" w:cs="Arial" w:hAnsi="Arial"/>
+          <w:b w:val="true"/>
+          <w:sz w:val="36"/>
+        </w:rPr>
+        <w:t>AsyncTask异步任务</w:t>
+      </w:r>
+    </w:p>
+    <w:p>
+      <w:pPr>
+        <w:spacing w:before="120" w:after="120" w:line="288" w:lineRule="auto"/>
+        <w:ind w:left="0"/>
+        <w:jc w:val="left"/>
+      </w:pPr>
+      <w:r>
+        <w:rPr>
+          <w:rFonts w:eastAsia="等线" w:ascii="Arial" w:cs="Arial" w:hAnsi="Arial"/>
+          <w:sz w:val="22"/>
+        </w:rPr>
+        <w:t>初步了解，继承AsyncTask后调用即可，，已经弃用，暂时不过多深入</w:t>
+      </w:r>
+    </w:p>
+    <w:tbl>
+      <w:tblPr>
+        <w:tblW w:w="0" w:type="auto"/>
+        <w:tblInd w:w="0" w:type="dxa"/>
+        <w:tblBorders>
+          <w:top w:val="single" w:color="dee0e3"/>
+          <w:left w:val="single" w:color="dee0e3"/>
+          <w:bottom w:val="single" w:color="dee0e3"/>
+          <w:right w:val="single" w:color="dee0e3"/>
+          <w:insideH w:val="single" w:color="dee0e3"/>
+          <w:insideV w:val="single" w:color="dee0e3"/>
+        </w:tblBorders>
+        <w:tblLayout w:type="fixed"/>
+      </w:tblPr>
+      <w:tblGrid>
+        <w:gridCol w:w="8280"/>
+      </w:tblGrid>
+      <w:tr>
+        <w:tc>
+          <w:tcPr>
+            <w:tcW w:w="8280" w:type="dxa"/>
+            <w:shd w:color="auto" w:val="clear" w:fill="f5f6f7"/>
+            <w:tcMar>
+              <w:top w:type="dxa" w:w="60"/>
+              <w:left w:type="dxa" w:w="120"/>
+              <w:bottom w:type="dxa" w:w="30"/>
+              <w:right w:type="dxa" w:w="120"/>
+            </w:tcMar>
+          </w:tcPr>
+          <w:p>
+            <w:pPr>
+              <w:spacing w:before="120" w:after="120" w:line="288" w:lineRule="auto"/>
+              <w:ind w:left="0"/>
+              <w:jc w:val="left"/>
+            </w:pPr>
+            <w:r>
+              <w:rPr>
+                <w:rFonts w:eastAsia="Consolas" w:ascii="Consolas" w:cs="Consolas" w:hAnsi="Consolas"/>
+                <w:color w:val="646a73"/>
+                <w:sz w:val="22"/>
+              </w:rPr>
+              <w:t>JavaScript</w:t>
+              <w:br w:type="textWrapping"/>
+            </w:r>
+            <w:r>
+              <w:rPr>
+                <w:rFonts w:eastAsia="Consolas" w:ascii="Consolas" w:cs="Consolas" w:hAnsi="Consolas"/>
+                <w:sz w:val="22"/>
+              </w:rPr>
+              <w:t>public class MyAsyncTask extends AsyncTask&lt;Integer,Integer,String&gt; {</w:t>
+              <w:br/>
+              <w:t xml:space="preserve">    </w:t>
+              <w:br/>
+              <w:t xml:space="preserve">    //该方法不运行在UI线程中,主要用于异步操作,通过调用publishProgress()方法</w:t>
+              <w:br/>
+              <w:t xml:space="preserve">    //触发onProgressUpdate对UI进行操作</w:t>
+              <w:br/>
+              <w:t xml:space="preserve">    @Override</w:t>
+              <w:br/>
+              <w:t xml:space="preserve">    protected String doInBackground(Integer... integers) {</w:t>
+              <w:br/>
+              <w:t xml:space="preserve">        return null;</w:t>
+              <w:br/>
+              <w:t xml:space="preserve">    }</w:t>
+              <w:br/>
+              <w:t xml:space="preserve">    </w:t>
+              <w:br/>
+            </w:r>
+            <w:r>
+              <w:rPr>
+                <w:rFonts w:eastAsia="Consolas" w:ascii="Consolas" w:cs="Consolas" w:hAnsi="Consolas"/>
+                <w:sz w:val="22"/>
+              </w:rPr>
+              <w:t>}</w:t>
+            </w:r>
+          </w:p>
+        </w:tc>
+      </w:tr>
+    </w:tbl>
+    <w:p>
+      <w:pPr>
+        <w:pStyle w:val="1"/>
+        <w:spacing w:before="380" w:after="140" w:line="288" w:lineRule="auto"/>
+        <w:ind w:left="0"/>
+        <w:jc w:val="left"/>
+        <w:outlineLvl w:val="0"/>
+      </w:pPr>
+      <w:r>
+        <w:rPr>
+          <w:rFonts w:eastAsia="等线" w:ascii="Arial" w:cs="Arial" w:hAnsi="Arial"/>
+          <w:b w:val="true"/>
+          <w:sz w:val="36"/>
+        </w:rPr>
+        <w:t>handler</w:t>
+      </w:r>
+    </w:p>
+    <w:p>
+      <w:pPr>
+        <w:spacing w:before="120" w:after="120" w:line="288" w:lineRule="auto"/>
+        <w:ind w:left="0"/>
+        <w:jc w:val="left"/>
+      </w:pPr>
+      <w:r>
+        <w:rPr>
+          <w:rFonts w:eastAsia="等线" w:ascii="Arial" w:cs="Arial" w:hAnsi="Arial"/>
+          <w:sz w:val="22"/>
+        </w:rPr>
+        <w:t>线程间通信</w:t>
+      </w:r>
+    </w:p>
+    <w:p>
+      <w:pPr>
+        <w:spacing w:before="120" w:after="120" w:line="288" w:lineRule="auto"/>
+        <w:ind w:left="0"/>
+        <w:jc w:val="left"/>
+      </w:pPr>
+      <w:r>
+        <w:rPr>
+          <w:rFonts w:eastAsia="等线" w:ascii="Arial" w:cs="Arial" w:hAnsi="Arial"/>
+          <w:sz w:val="22"/>
+        </w:rPr>
+        <w:t>在多线程的应用场景中，将工作线程中需更新</w:t>
+      </w:r>
+      <w:r>
+        <w:rPr>
+          <w:rFonts w:eastAsia="等线" w:ascii="Arial" w:cs="Arial" w:hAnsi="Arial"/>
+          <w:sz w:val="22"/>
+        </w:rPr>
+        <w:t>UI</w:t>
+      </w:r>
+      <w:r>
+        <w:rPr>
+          <w:rFonts w:eastAsia="等线" w:ascii="Arial" w:cs="Arial" w:hAnsi="Arial"/>
+          <w:sz w:val="22"/>
+        </w:rPr>
+        <w:t>的操作信息 传递到 UI主线程，从而实现 工作线程对UI的更新处理，最终实现异步消息的处理</w:t>
+      </w:r>
+    </w:p>
+    <w:p>
+      <w:pPr>
+        <w:spacing w:before="120" w:after="120" w:line="288" w:lineRule="auto"/>
+        <w:ind w:left="0"/>
+        <w:jc w:val="center"/>
+      </w:pPr>
+      <w:r>
+        <w:drawing>
+          <wp:inline distT="0" distR="0" distB="0" distL="0">
+            <wp:extent cx="5257800" cy="1085850"/>
+            <wp:docPr id="5" name="Drawing 5" descr=""/>
+            <a:graphic xmlns:a="http://schemas.openxmlformats.org/drawingml/2006/main">
+              <a:graphicData uri="http://schemas.openxmlformats.org/drawingml/2006/picture">
+                <pic:pic xmlns:pic="http://schemas.openxmlformats.org/drawingml/2006/picture">
+                  <pic:nvPicPr>
+                    <pic:cNvPr id="0" name="Picture 5" descr=""/>
+                    <pic:cNvPicPr>
+                      <a:picLocks noChangeAspect="true"/>
+                    </pic:cNvPicPr>
+                  </pic:nvPicPr>
+                  <pic:blipFill>
+                    <a:blip r:embed="rId36"/>
+                    <a:stretch>
+                      <a:fillRect/>
+                    </a:stretch>
+                  </pic:blipFill>
+                  <pic:spPr>
+                    <a:xfrm>
+                      <a:off x="0" y="0"/>
+                      <a:ext cx="5257800" cy="1085850"/>
+                    </a:xfrm>
+                    <a:prstGeom prst="rect">
+                      <a:avLst/>
+                    </a:prstGeom>
+                  </pic:spPr>
+                </pic:pic>
+              </a:graphicData>
+            </a:graphic>
+          </wp:inline>
+        </w:drawing>
+      </w:r>
+    </w:p>
+    <w:p>
+      <w:pPr>
+        <w:spacing w:before="120" w:after="120" w:line="288" w:lineRule="auto"/>
+        <w:ind w:left="0"/>
+        <w:jc w:val="left"/>
+      </w:pPr>
+      <w:r>
+        <w:rPr>
+          <w:rFonts w:eastAsia="等线" w:ascii="Arial" w:cs="Arial" w:hAnsi="Arial"/>
+          <w:sz w:val="22"/>
+        </w:rPr>
+        <w:t>使用Handler消息传递机制主要是为了多个线程</w:t>
+      </w:r>
+      <w:r>
+        <w:rPr>
+          <w:rFonts w:eastAsia="等线" w:ascii="Arial" w:cs="Arial" w:hAnsi="Arial"/>
+          <w:sz w:val="22"/>
+        </w:rPr>
+        <w:t>并发</w:t>
+      </w:r>
+      <w:r>
+        <w:rPr>
+          <w:rFonts w:eastAsia="等线" w:ascii="Arial" w:cs="Arial" w:hAnsi="Arial"/>
+          <w:sz w:val="22"/>
+        </w:rPr>
+        <w:t>更新</w:t>
+      </w:r>
+      <w:r>
+        <w:rPr>
+          <w:rFonts w:eastAsia="等线" w:ascii="Arial" w:cs="Arial" w:hAnsi="Arial"/>
+          <w:sz w:val="22"/>
+        </w:rPr>
+        <w:t>UI</w:t>
+      </w:r>
+      <w:r>
+        <w:rPr>
+          <w:rFonts w:eastAsia="等线" w:ascii="Arial" w:cs="Arial" w:hAnsi="Arial"/>
+          <w:sz w:val="22"/>
+        </w:rPr>
+        <w:t>的同时，保证线程安全</w:t>
+      </w:r>
+    </w:p>
+    <w:p>
+      <w:pPr>
+        <w:spacing w:before="120" w:after="120" w:line="288" w:lineRule="auto"/>
+        <w:ind w:left="0"/>
+        <w:jc w:val="left"/>
+      </w:pPr>
+    </w:p>
+    <w:p>
+      <w:pPr>
+        <w:spacing w:before="120" w:after="120" w:line="288" w:lineRule="auto"/>
+        <w:ind w:left="0"/>
+        <w:jc w:val="left"/>
+      </w:pPr>
+      <w:r>
+        <w:rPr>
+          <w:rFonts w:eastAsia="等线" w:ascii="Arial" w:cs="Arial" w:hAnsi="Arial"/>
+          <w:sz w:val="22"/>
+        </w:rPr>
+        <w:t>使用：</w:t>
+      </w:r>
+    </w:p>
+    <w:p>
+      <w:pPr>
+        <w:spacing w:before="120" w:after="120" w:line="288" w:lineRule="auto"/>
+        <w:ind w:left="0"/>
+        <w:jc w:val="left"/>
+      </w:pPr>
+      <w:r>
+        <w:rPr>
+          <w:rFonts w:eastAsia="等线" w:ascii="Arial" w:cs="Arial" w:hAnsi="Arial"/>
+          <w:i w:val="true"/>
+          <w:sz w:val="22"/>
+        </w:rPr>
+        <w:t>主线程中不需要初始化Looper对象，子线程中需要</w:t>
+      </w:r>
+    </w:p>
+    <w:p>
+      <w:pPr>
+        <w:spacing w:before="120" w:after="120" w:line="288" w:lineRule="auto"/>
+        <w:ind w:left="0"/>
+        <w:jc w:val="left"/>
+      </w:pPr>
+    </w:p>
+    <w:p>
+      <w:pPr>
+        <w:pStyle w:val="1"/>
+        <w:spacing w:before="380" w:after="140" w:line="288" w:lineRule="auto"/>
+        <w:ind w:left="0"/>
+        <w:jc w:val="left"/>
+        <w:outlineLvl w:val="0"/>
+      </w:pPr>
+      <w:r>
+        <w:rPr>
+          <w:rFonts w:eastAsia="等线" w:ascii="Arial" w:cs="Arial" w:hAnsi="Arial"/>
+          <w:b w:val="true"/>
+          <w:sz w:val="36"/>
+        </w:rPr>
+        <w:t>Binder</w:t>
+      </w:r>
+    </w:p>
+    <w:p>
+      <w:pPr>
+        <w:spacing w:before="120" w:after="120" w:line="288" w:lineRule="auto"/>
+        <w:ind w:left="0"/>
+        <w:jc w:val="left"/>
+      </w:pPr>
+    </w:p>
+    <w:p>
+      <w:pPr>
+        <w:pStyle w:val="1"/>
+        <w:spacing w:before="380" w:after="140" w:line="288" w:lineRule="auto"/>
+        <w:ind w:left="0"/>
+        <w:jc w:val="left"/>
+        <w:outlineLvl w:val="0"/>
+      </w:pPr>
+      <w:r>
+        <w:rPr>
+          <w:rFonts w:eastAsia="等线" w:ascii="Arial" w:cs="Arial" w:hAnsi="Arial"/>
+          <w:b w:val="true"/>
+          <w:sz w:val="36"/>
+        </w:rPr>
+        <w:t>深色模式、强制深色模式</w:t>
+      </w:r>
+    </w:p>
+    <w:p>
+      <w:pPr>
+        <w:spacing w:before="120" w:after="120" w:line="288" w:lineRule="auto"/>
+        <w:ind w:left="0"/>
+        <w:jc w:val="left"/>
+      </w:pPr>
+      <w:r>
+        <w:rPr>
+          <w:rFonts w:eastAsia="等线" w:ascii="Arial" w:cs="Arial" w:hAnsi="Arial"/>
+          <w:sz w:val="22"/>
+        </w:rPr>
+        <w:t>https://mp.weixin.qq.com/s/Qmm2R5B7-KJyieAKmQQ1sA?poc_token=HNq3mGaj2QTtcDgeq3kfk44YboS8dxuJQ9ewHJAY</w:t>
+      </w:r>
+    </w:p>
+    <w:p>
+      <w:pPr>
+        <w:spacing w:before="120" w:after="120" w:line="288" w:lineRule="auto"/>
+        <w:ind w:left="0"/>
+        <w:jc w:val="left"/>
+      </w:pPr>
+    </w:p>
     <w:sectPr>
       <w:footerReference w:type="default" r:id="rId3"/>
-      <w:headerReference w:type="default" r:id="rId33"/>
-      <w:headerReference w:type="first" r:id="rId34"/>
-      <w:headerReference w:type="even" r:id="rId35"/>
+      <w:headerReference w:type="default" r:id="rId37"/>
+      <w:headerReference w:type="first" r:id="rId38"/>
+      <w:headerReference w:type="even" r:id="rId39"/>
       <w:pgSz w:orient="portrait" w:h="16840" w:w="11905"/>
     </w:sectPr>
   </w:body>
@@ -8421,7 +10360,7 @@
 
 <file path=word/numbering.xml><?xml version="1.0" encoding="utf-8"?>
 <w:numbering xmlns:w="http://schemas.openxmlformats.org/wordprocessingml/2006/main">
-  <w:abstractNum w:abstractNumId="291254">
+  <w:abstractNum w:abstractNumId="78829">
     <w:lvl>
       <w:numFmt w:val="bullet"/>
       <w:suff w:val="tab"/>
@@ -8431,7 +10370,7 @@
       </w:rPr>
     </w:lvl>
   </w:abstractNum>
-  <w:abstractNum w:abstractNumId="291255">
+  <w:abstractNum w:abstractNumId="78830">
     <w:lvl>
       <w:numFmt w:val="bullet"/>
       <w:suff w:val="tab"/>
@@ -8441,7 +10380,7 @@
       </w:rPr>
     </w:lvl>
   </w:abstractNum>
-  <w:abstractNum w:abstractNumId="291256">
+  <w:abstractNum w:abstractNumId="78831">
     <w:lvl>
       <w:numFmt w:val="bullet"/>
       <w:suff w:val="tab"/>
@@ -8451,7 +10390,7 @@
       </w:rPr>
     </w:lvl>
   </w:abstractNum>
-  <w:abstractNum w:abstractNumId="291257">
+  <w:abstractNum w:abstractNumId="78832">
     <w:lvl>
       <w:numFmt w:val="bullet"/>
       <w:suff w:val="tab"/>
@@ -8461,7 +10400,7 @@
       </w:rPr>
     </w:lvl>
   </w:abstractNum>
-  <w:abstractNum w:abstractNumId="291258">
+  <w:abstractNum w:abstractNumId="78833">
     <w:lvl>
       <w:numFmt w:val="bullet"/>
       <w:suff w:val="tab"/>
@@ -8471,7 +10410,7 @@
       </w:rPr>
     </w:lvl>
   </w:abstractNum>
-  <w:abstractNum w:abstractNumId="291259">
+  <w:abstractNum w:abstractNumId="78834">
     <w:lvl>
       <w:numFmt w:val="bullet"/>
       <w:suff w:val="tab"/>
@@ -8481,7 +10420,7 @@
       </w:rPr>
     </w:lvl>
   </w:abstractNum>
-  <w:abstractNum w:abstractNumId="291260">
+  <w:abstractNum w:abstractNumId="78835">
     <w:lvl>
       <w:numFmt w:val="bullet"/>
       <w:suff w:val="tab"/>
@@ -8491,7 +10430,7 @@
       </w:rPr>
     </w:lvl>
   </w:abstractNum>
-  <w:abstractNum w:abstractNumId="291261">
+  <w:abstractNum w:abstractNumId="78836">
     <w:lvl>
       <w:numFmt w:val="bullet"/>
       <w:suff w:val="tab"/>
@@ -8501,7 +10440,7 @@
       </w:rPr>
     </w:lvl>
   </w:abstractNum>
-  <w:abstractNum w:abstractNumId="291262">
+  <w:abstractNum w:abstractNumId="78837">
     <w:lvl>
       <w:numFmt w:val="bullet"/>
       <w:suff w:val="tab"/>
@@ -8511,7 +10450,7 @@
       </w:rPr>
     </w:lvl>
   </w:abstractNum>
-  <w:abstractNum w:abstractNumId="291263">
+  <w:abstractNum w:abstractNumId="78838">
     <w:lvl>
       <w:numFmt w:val="bullet"/>
       <w:suff w:val="tab"/>
@@ -8521,7 +10460,7 @@
       </w:rPr>
     </w:lvl>
   </w:abstractNum>
-  <w:abstractNum w:abstractNumId="291264">
+  <w:abstractNum w:abstractNumId="78839">
     <w:lvl>
       <w:numFmt w:val="bullet"/>
       <w:suff w:val="tab"/>
@@ -8531,7 +10470,7 @@
       </w:rPr>
     </w:lvl>
   </w:abstractNum>
-  <w:abstractNum w:abstractNumId="291265">
+  <w:abstractNum w:abstractNumId="78840">
     <w:lvl>
       <w:numFmt w:val="bullet"/>
       <w:suff w:val="tab"/>
@@ -8541,7 +10480,7 @@
       </w:rPr>
     </w:lvl>
   </w:abstractNum>
-  <w:abstractNum w:abstractNumId="291266">
+  <w:abstractNum w:abstractNumId="78841">
     <w:lvl>
       <w:numFmt w:val="bullet"/>
       <w:suff w:val="tab"/>
@@ -8551,7 +10490,7 @@
       </w:rPr>
     </w:lvl>
   </w:abstractNum>
-  <w:abstractNum w:abstractNumId="291267">
+  <w:abstractNum w:abstractNumId="78842">
     <w:lvl>
       <w:numFmt w:val="bullet"/>
       <w:suff w:val="tab"/>
@@ -8561,7 +10500,7 @@
       </w:rPr>
     </w:lvl>
   </w:abstractNum>
-  <w:abstractNum w:abstractNumId="291268">
+  <w:abstractNum w:abstractNumId="78843">
     <w:lvl>
       <w:numFmt w:val="bullet"/>
       <w:suff w:val="tab"/>
@@ -8571,7 +10510,7 @@
       </w:rPr>
     </w:lvl>
   </w:abstractNum>
-  <w:abstractNum w:abstractNumId="291269">
+  <w:abstractNum w:abstractNumId="78844">
     <w:lvl>
       <w:numFmt w:val="bullet"/>
       <w:suff w:val="tab"/>
@@ -8581,7 +10520,7 @@
       </w:rPr>
     </w:lvl>
   </w:abstractNum>
-  <w:abstractNum w:abstractNumId="291270">
+  <w:abstractNum w:abstractNumId="78845">
     <w:lvl>
       <w:numFmt w:val="bullet"/>
       <w:suff w:val="tab"/>
@@ -8591,7 +10530,7 @@
       </w:rPr>
     </w:lvl>
   </w:abstractNum>
-  <w:abstractNum w:abstractNumId="291271">
+  <w:abstractNum w:abstractNumId="78846">
     <w:lvl>
       <w:numFmt w:val="bullet"/>
       <w:suff w:val="tab"/>
@@ -8601,7 +10540,7 @@
       </w:rPr>
     </w:lvl>
   </w:abstractNum>
-  <w:abstractNum w:abstractNumId="291272">
+  <w:abstractNum w:abstractNumId="78847">
     <w:lvl>
       <w:numFmt w:val="bullet"/>
       <w:suff w:val="tab"/>
@@ -8611,7 +10550,7 @@
       </w:rPr>
     </w:lvl>
   </w:abstractNum>
-  <w:abstractNum w:abstractNumId="291273">
+  <w:abstractNum w:abstractNumId="78848">
     <w:lvl>
       <w:numFmt w:val="bullet"/>
       <w:suff w:val="tab"/>
@@ -8621,7 +10560,7 @@
       </w:rPr>
     </w:lvl>
   </w:abstractNum>
-  <w:abstractNum w:abstractNumId="291274">
+  <w:abstractNum w:abstractNumId="78849">
     <w:lvl>
       <w:numFmt w:val="bullet"/>
       <w:suff w:val="tab"/>
@@ -8631,7 +10570,7 @@
       </w:rPr>
     </w:lvl>
   </w:abstractNum>
-  <w:abstractNum w:abstractNumId="291275">
+  <w:abstractNum w:abstractNumId="78850">
     <w:lvl>
       <w:numFmt w:val="bullet"/>
       <w:suff w:val="tab"/>
@@ -8641,7 +10580,7 @@
       </w:rPr>
     </w:lvl>
   </w:abstractNum>
-  <w:abstractNum w:abstractNumId="291276">
+  <w:abstractNum w:abstractNumId="78851">
     <w:lvl>
       <w:numFmt w:val="bullet"/>
       <w:suff w:val="tab"/>
@@ -8651,7 +10590,7 @@
       </w:rPr>
     </w:lvl>
   </w:abstractNum>
-  <w:abstractNum w:abstractNumId="291277">
+  <w:abstractNum w:abstractNumId="78852">
     <w:lvl>
       <w:start w:val="1"/>
       <w:numFmt w:val="decimal"/>
@@ -8662,7 +10601,7 @@
       </w:rPr>
     </w:lvl>
   </w:abstractNum>
-  <w:abstractNum w:abstractNumId="291278">
+  <w:abstractNum w:abstractNumId="78853">
     <w:lvl>
       <w:start w:val="2"/>
       <w:numFmt w:val="decimal"/>
@@ -8673,7 +10612,7 @@
       </w:rPr>
     </w:lvl>
   </w:abstractNum>
-  <w:abstractNum w:abstractNumId="291279">
+  <w:abstractNum w:abstractNumId="78854">
     <w:lvl>
       <w:start w:val="3"/>
       <w:numFmt w:val="decimal"/>
@@ -8684,7 +10623,7 @@
       </w:rPr>
     </w:lvl>
   </w:abstractNum>
-  <w:abstractNum w:abstractNumId="291280">
+  <w:abstractNum w:abstractNumId="78855">
     <w:lvl>
       <w:numFmt w:val="bullet"/>
       <w:suff w:val="tab"/>
@@ -8694,7 +10633,7 @@
       </w:rPr>
     </w:lvl>
   </w:abstractNum>
-  <w:abstractNum w:abstractNumId="291281">
+  <w:abstractNum w:abstractNumId="78856">
     <w:lvl>
       <w:start w:val="1"/>
       <w:numFmt w:val="decimal"/>
@@ -8705,7 +10644,7 @@
       </w:rPr>
     </w:lvl>
   </w:abstractNum>
-  <w:abstractNum w:abstractNumId="291282">
+  <w:abstractNum w:abstractNumId="78857">
     <w:lvl>
       <w:start w:val="2"/>
       <w:numFmt w:val="decimal"/>
@@ -8716,7 +10655,7 @@
       </w:rPr>
     </w:lvl>
   </w:abstractNum>
-  <w:abstractNum w:abstractNumId="291283">
+  <w:abstractNum w:abstractNumId="78858">
     <w:lvl>
       <w:start w:val="1"/>
       <w:numFmt w:val="decimal"/>
@@ -8727,7 +10666,7 @@
       </w:rPr>
     </w:lvl>
   </w:abstractNum>
-  <w:abstractNum w:abstractNumId="291284">
+  <w:abstractNum w:abstractNumId="78859">
     <w:lvl>
       <w:numFmt w:val="bullet"/>
       <w:suff w:val="tab"/>
@@ -8737,7 +10676,7 @@
       </w:rPr>
     </w:lvl>
   </w:abstractNum>
-  <w:abstractNum w:abstractNumId="291285">
+  <w:abstractNum w:abstractNumId="78860">
     <w:lvl>
       <w:start w:val="2"/>
       <w:numFmt w:val="decimal"/>
@@ -8748,7 +10687,7 @@
       </w:rPr>
     </w:lvl>
   </w:abstractNum>
-  <w:abstractNum w:abstractNumId="291286">
+  <w:abstractNum w:abstractNumId="78861">
     <w:lvl>
       <w:numFmt w:val="bullet"/>
       <w:suff w:val="tab"/>
@@ -8758,7 +10697,7 @@
       </w:rPr>
     </w:lvl>
   </w:abstractNum>
-  <w:abstractNum w:abstractNumId="291287">
+  <w:abstractNum w:abstractNumId="78862">
     <w:lvl>
       <w:start w:val="3"/>
       <w:numFmt w:val="decimal"/>
@@ -8769,7 +10708,7 @@
       </w:rPr>
     </w:lvl>
   </w:abstractNum>
-  <w:abstractNum w:abstractNumId="291288">
+  <w:abstractNum w:abstractNumId="78863">
     <w:lvl>
       <w:numFmt w:val="bullet"/>
       <w:suff w:val="tab"/>
@@ -8779,7 +10718,7 @@
       </w:rPr>
     </w:lvl>
   </w:abstractNum>
-  <w:abstractNum w:abstractNumId="291289">
+  <w:abstractNum w:abstractNumId="78864">
     <w:lvl>
       <w:start w:val="4"/>
       <w:numFmt w:val="decimal"/>
@@ -8790,7 +10729,7 @@
       </w:rPr>
     </w:lvl>
   </w:abstractNum>
-  <w:abstractNum w:abstractNumId="291290">
+  <w:abstractNum w:abstractNumId="78865">
     <w:lvl>
       <w:numFmt w:val="bullet"/>
       <w:suff w:val="tab"/>
@@ -8800,7 +10739,7 @@
       </w:rPr>
     </w:lvl>
   </w:abstractNum>
-  <w:abstractNum w:abstractNumId="291291">
+  <w:abstractNum w:abstractNumId="78866">
     <w:lvl>
       <w:start w:val="5"/>
       <w:numFmt w:val="decimal"/>
@@ -8811,7 +10750,7 @@
       </w:rPr>
     </w:lvl>
   </w:abstractNum>
-  <w:abstractNum w:abstractNumId="291292">
+  <w:abstractNum w:abstractNumId="78867">
     <w:lvl>
       <w:numFmt w:val="bullet"/>
       <w:suff w:val="tab"/>
@@ -8821,7 +10760,7 @@
       </w:rPr>
     </w:lvl>
   </w:abstractNum>
-  <w:abstractNum w:abstractNumId="291293">
+  <w:abstractNum w:abstractNumId="78868">
     <w:lvl>
       <w:start w:val="6"/>
       <w:numFmt w:val="decimal"/>
@@ -8832,7 +10771,7 @@
       </w:rPr>
     </w:lvl>
   </w:abstractNum>
-  <w:abstractNum w:abstractNumId="291294">
+  <w:abstractNum w:abstractNumId="78869">
     <w:lvl>
       <w:numFmt w:val="bullet"/>
       <w:suff w:val="tab"/>
@@ -8842,7 +10781,7 @@
       </w:rPr>
     </w:lvl>
   </w:abstractNum>
-  <w:abstractNum w:abstractNumId="291295">
+  <w:abstractNum w:abstractNumId="78870">
     <w:lvl>
       <w:start w:val="7"/>
       <w:numFmt w:val="decimal"/>
@@ -8853,7 +10792,7 @@
       </w:rPr>
     </w:lvl>
   </w:abstractNum>
-  <w:abstractNum w:abstractNumId="291296">
+  <w:abstractNum w:abstractNumId="78871">
     <w:lvl>
       <w:numFmt w:val="bullet"/>
       <w:suff w:val="tab"/>
@@ -8863,7 +10802,7 @@
       </w:rPr>
     </w:lvl>
   </w:abstractNum>
-  <w:abstractNum w:abstractNumId="291297">
+  <w:abstractNum w:abstractNumId="78872">
     <w:lvl>
       <w:start w:val="8"/>
       <w:numFmt w:val="decimal"/>
@@ -8874,7 +10813,7 @@
       </w:rPr>
     </w:lvl>
   </w:abstractNum>
-  <w:abstractNum w:abstractNumId="291298">
+  <w:abstractNum w:abstractNumId="78873">
     <w:lvl>
       <w:numFmt w:val="bullet"/>
       <w:suff w:val="tab"/>
@@ -8884,7 +10823,7 @@
       </w:rPr>
     </w:lvl>
   </w:abstractNum>
-  <w:abstractNum w:abstractNumId="291299">
+  <w:abstractNum w:abstractNumId="78874">
     <w:lvl>
       <w:start w:val="9"/>
       <w:numFmt w:val="decimal"/>
@@ -8895,7 +10834,7 @@
       </w:rPr>
     </w:lvl>
   </w:abstractNum>
-  <w:abstractNum w:abstractNumId="291300">
+  <w:abstractNum w:abstractNumId="78875">
     <w:lvl>
       <w:numFmt w:val="bullet"/>
       <w:suff w:val="tab"/>
@@ -8905,7 +10844,7 @@
       </w:rPr>
     </w:lvl>
   </w:abstractNum>
-  <w:abstractNum w:abstractNumId="291301">
+  <w:abstractNum w:abstractNumId="78876">
     <w:lvl>
       <w:start w:val="10"/>
       <w:numFmt w:val="decimal"/>
@@ -8916,7 +10855,7 @@
       </w:rPr>
     </w:lvl>
   </w:abstractNum>
-  <w:abstractNum w:abstractNumId="291302">
+  <w:abstractNum w:abstractNumId="78877">
     <w:lvl>
       <w:numFmt w:val="bullet"/>
       <w:suff w:val="tab"/>
@@ -8926,7 +10865,7 @@
       </w:rPr>
     </w:lvl>
   </w:abstractNum>
-  <w:abstractNum w:abstractNumId="291303">
+  <w:abstractNum w:abstractNumId="78878">
     <w:lvl>
       <w:start w:val="11"/>
       <w:numFmt w:val="decimal"/>
@@ -8937,7 +10876,7 @@
       </w:rPr>
     </w:lvl>
   </w:abstractNum>
-  <w:abstractNum w:abstractNumId="291304">
+  <w:abstractNum w:abstractNumId="78879">
     <w:lvl>
       <w:numFmt w:val="bullet"/>
       <w:suff w:val="tab"/>
@@ -8947,7 +10886,7 @@
       </w:rPr>
     </w:lvl>
   </w:abstractNum>
-  <w:abstractNum w:abstractNumId="291305">
+  <w:abstractNum w:abstractNumId="78880">
     <w:lvl>
       <w:start w:val="12"/>
       <w:numFmt w:val="decimal"/>
@@ -8958,7 +10897,7 @@
       </w:rPr>
     </w:lvl>
   </w:abstractNum>
-  <w:abstractNum w:abstractNumId="291306">
+  <w:abstractNum w:abstractNumId="78881">
     <w:lvl>
       <w:numFmt w:val="bullet"/>
       <w:suff w:val="tab"/>
@@ -8968,7 +10907,7 @@
       </w:rPr>
     </w:lvl>
   </w:abstractNum>
-  <w:abstractNum w:abstractNumId="291307">
+  <w:abstractNum w:abstractNumId="78882">
     <w:lvl>
       <w:numFmt w:val="bullet"/>
       <w:suff w:val="tab"/>
@@ -8978,7 +10917,7 @@
       </w:rPr>
     </w:lvl>
   </w:abstractNum>
-  <w:abstractNum w:abstractNumId="291308">
+  <w:abstractNum w:abstractNumId="78883">
     <w:lvl>
       <w:numFmt w:val="bullet"/>
       <w:suff w:val="tab"/>
@@ -8988,7 +10927,7 @@
       </w:rPr>
     </w:lvl>
   </w:abstractNum>
-  <w:abstractNum w:abstractNumId="291309">
+  <w:abstractNum w:abstractNumId="78884">
     <w:lvl>
       <w:numFmt w:val="bullet"/>
       <w:suff w:val="tab"/>
@@ -8998,7 +10937,7 @@
       </w:rPr>
     </w:lvl>
   </w:abstractNum>
-  <w:abstractNum w:abstractNumId="291310">
+  <w:abstractNum w:abstractNumId="78885">
     <w:lvl>
       <w:numFmt w:val="bullet"/>
       <w:suff w:val="tab"/>
@@ -9008,7 +10947,7 @@
       </w:rPr>
     </w:lvl>
   </w:abstractNum>
-  <w:abstractNum w:abstractNumId="291311">
+  <w:abstractNum w:abstractNumId="78886">
     <w:lvl>
       <w:numFmt w:val="bullet"/>
       <w:suff w:val="tab"/>
@@ -9018,7 +10957,7 @@
       </w:rPr>
     </w:lvl>
   </w:abstractNum>
-  <w:abstractNum w:abstractNumId="291312">
+  <w:abstractNum w:abstractNumId="78887">
     <w:lvl>
       <w:numFmt w:val="bullet"/>
       <w:suff w:val="tab"/>
@@ -9028,7 +10967,7 @@
       </w:rPr>
     </w:lvl>
   </w:abstractNum>
-  <w:abstractNum w:abstractNumId="291313">
+  <w:abstractNum w:abstractNumId="78888">
     <w:lvl>
       <w:numFmt w:val="bullet"/>
       <w:suff w:val="tab"/>
@@ -9039,184 +10978,184 @@
     </w:lvl>
   </w:abstractNum>
   <w:num w:numId="1">
-    <w:abstractNumId w:val="291254"/>
+    <w:abstractNumId w:val="78829"/>
   </w:num>
   <w:num w:numId="2">
-    <w:abstractNumId w:val="291255"/>
+    <w:abstractNumId w:val="78830"/>
   </w:num>
   <w:num w:numId="3">
-    <w:abstractNumId w:val="291256"/>
+    <w:abstractNumId w:val="78831"/>
   </w:num>
   <w:num w:numId="4">
-    <w:abstractNumId w:val="291257"/>
+    <w:abstractNumId w:val="78832"/>
   </w:num>
   <w:num w:numId="5">
-    <w:abstractNumId w:val="291258"/>
+    <w:abstractNumId w:val="78833"/>
   </w:num>
   <w:num w:numId="6">
-    <w:abstractNumId w:val="291259"/>
+    <w:abstractNumId w:val="78834"/>
   </w:num>
   <w:num w:numId="7">
-    <w:abstractNumId w:val="291260"/>
+    <w:abstractNumId w:val="78835"/>
   </w:num>
   <w:num w:numId="8">
-    <w:abstractNumId w:val="291261"/>
+    <w:abstractNumId w:val="78836"/>
   </w:num>
   <w:num w:numId="9">
-    <w:abstractNumId w:val="291262"/>
+    <w:abstractNumId w:val="78837"/>
   </w:num>
   <w:num w:numId="10">
-    <w:abstractNumId w:val="291263"/>
+    <w:abstractNumId w:val="78838"/>
   </w:num>
   <w:num w:numId="11">
-    <w:abstractNumId w:val="291264"/>
+    <w:abstractNumId w:val="78839"/>
   </w:num>
   <w:num w:numId="12">
-    <w:abstractNumId w:val="291265"/>
+    <w:abstractNumId w:val="78840"/>
   </w:num>
   <w:num w:numId="13">
-    <w:abstractNumId w:val="291266"/>
+    <w:abstractNumId w:val="78841"/>
   </w:num>
   <w:num w:numId="14">
-    <w:abstractNumId w:val="291267"/>
+    <w:abstractNumId w:val="78842"/>
   </w:num>
   <w:num w:numId="15">
-    <w:abstractNumId w:val="291268"/>
+    <w:abstractNumId w:val="78843"/>
   </w:num>
   <w:num w:numId="16">
-    <w:abstractNumId w:val="291269"/>
+    <w:abstractNumId w:val="78844"/>
   </w:num>
   <w:num w:numId="17">
-    <w:abstractNumId w:val="291270"/>
+    <w:abstractNumId w:val="78845"/>
   </w:num>
   <w:num w:numId="18">
-    <w:abstractNumId w:val="291271"/>
+    <w:abstractNumId w:val="78846"/>
   </w:num>
   <w:num w:numId="19">
-    <w:abstractNumId w:val="291272"/>
+    <w:abstractNumId w:val="78847"/>
   </w:num>
   <w:num w:numId="20">
-    <w:abstractNumId w:val="291273"/>
+    <w:abstractNumId w:val="78848"/>
   </w:num>
   <w:num w:numId="21">
-    <w:abstractNumId w:val="291274"/>
+    <w:abstractNumId w:val="78849"/>
   </w:num>
   <w:num w:numId="22">
-    <w:abstractNumId w:val="291275"/>
+    <w:abstractNumId w:val="78850"/>
   </w:num>
   <w:num w:numId="23">
-    <w:abstractNumId w:val="291276"/>
+    <w:abstractNumId w:val="78851"/>
   </w:num>
   <w:num w:numId="24">
-    <w:abstractNumId w:val="291277"/>
+    <w:abstractNumId w:val="78852"/>
   </w:num>
   <w:num w:numId="25">
-    <w:abstractNumId w:val="291278"/>
+    <w:abstractNumId w:val="78853"/>
   </w:num>
   <w:num w:numId="26">
-    <w:abstractNumId w:val="291279"/>
+    <w:abstractNumId w:val="78854"/>
   </w:num>
   <w:num w:numId="27">
-    <w:abstractNumId w:val="291280"/>
+    <w:abstractNumId w:val="78855"/>
   </w:num>
   <w:num w:numId="28">
-    <w:abstractNumId w:val="291281"/>
+    <w:abstractNumId w:val="78856"/>
   </w:num>
   <w:num w:numId="29">
-    <w:abstractNumId w:val="291282"/>
+    <w:abstractNumId w:val="78857"/>
   </w:num>
   <w:num w:numId="30">
-    <w:abstractNumId w:val="291283"/>
+    <w:abstractNumId w:val="78858"/>
   </w:num>
   <w:num w:numId="31">
-    <w:abstractNumId w:val="291284"/>
+    <w:abstractNumId w:val="78859"/>
   </w:num>
   <w:num w:numId="32">
-    <w:abstractNumId w:val="291285"/>
+    <w:abstractNumId w:val="78860"/>
   </w:num>
   <w:num w:numId="33">
-    <w:abstractNumId w:val="291286"/>
+    <w:abstractNumId w:val="78861"/>
   </w:num>
   <w:num w:numId="34">
-    <w:abstractNumId w:val="291287"/>
+    <w:abstractNumId w:val="78862"/>
   </w:num>
   <w:num w:numId="35">
-    <w:abstractNumId w:val="291288"/>
+    <w:abstractNumId w:val="78863"/>
   </w:num>
   <w:num w:numId="36">
-    <w:abstractNumId w:val="291289"/>
+    <w:abstractNumId w:val="78864"/>
   </w:num>
   <w:num w:numId="37">
-    <w:abstractNumId w:val="291290"/>
+    <w:abstractNumId w:val="78865"/>
   </w:num>
   <w:num w:numId="38">
-    <w:abstractNumId w:val="291291"/>
+    <w:abstractNumId w:val="78866"/>
   </w:num>
   <w:num w:numId="39">
-    <w:abstractNumId w:val="291292"/>
+    <w:abstractNumId w:val="78867"/>
   </w:num>
   <w:num w:numId="40">
-    <w:abstractNumId w:val="291293"/>
+    <w:abstractNumId w:val="78868"/>
   </w:num>
   <w:num w:numId="41">
-    <w:abstractNumId w:val="291294"/>
+    <w:abstractNumId w:val="78869"/>
   </w:num>
   <w:num w:numId="42">
-    <w:abstractNumId w:val="291295"/>
+    <w:abstractNumId w:val="78870"/>
   </w:num>
   <w:num w:numId="43">
-    <w:abstractNumId w:val="291296"/>
+    <w:abstractNumId w:val="78871"/>
   </w:num>
   <w:num w:numId="44">
-    <w:abstractNumId w:val="291297"/>
+    <w:abstractNumId w:val="78872"/>
   </w:num>
   <w:num w:numId="45">
-    <w:abstractNumId w:val="291298"/>
+    <w:abstractNumId w:val="78873"/>
   </w:num>
   <w:num w:numId="46">
-    <w:abstractNumId w:val="291299"/>
+    <w:abstractNumId w:val="78874"/>
   </w:num>
   <w:num w:numId="47">
-    <w:abstractNumId w:val="291300"/>
+    <w:abstractNumId w:val="78875"/>
   </w:num>
   <w:num w:numId="48">
-    <w:abstractNumId w:val="291301"/>
+    <w:abstractNumId w:val="78876"/>
   </w:num>
   <w:num w:numId="49">
-    <w:abstractNumId w:val="291302"/>
+    <w:abstractNumId w:val="78877"/>
   </w:num>
   <w:num w:numId="50">
-    <w:abstractNumId w:val="291303"/>
+    <w:abstractNumId w:val="78878"/>
   </w:num>
   <w:num w:numId="51">
-    <w:abstractNumId w:val="291304"/>
+    <w:abstractNumId w:val="78879"/>
   </w:num>
   <w:num w:numId="52">
-    <w:abstractNumId w:val="291305"/>
+    <w:abstractNumId w:val="78880"/>
   </w:num>
   <w:num w:numId="53">
-    <w:abstractNumId w:val="291306"/>
+    <w:abstractNumId w:val="78881"/>
   </w:num>
   <w:num w:numId="54">
-    <w:abstractNumId w:val="291307"/>
+    <w:abstractNumId w:val="78882"/>
   </w:num>
   <w:num w:numId="55">
-    <w:abstractNumId w:val="291308"/>
+    <w:abstractNumId w:val="78883"/>
   </w:num>
   <w:num w:numId="56">
-    <w:abstractNumId w:val="291309"/>
+    <w:abstractNumId w:val="78884"/>
   </w:num>
   <w:num w:numId="57">
-    <w:abstractNumId w:val="291310"/>
+    <w:abstractNumId w:val="78885"/>
   </w:num>
   <w:num w:numId="58">
-    <w:abstractNumId w:val="291311"/>
+    <w:abstractNumId w:val="78886"/>
   </w:num>
   <w:num w:numId="59">
-    <w:abstractNumId w:val="291312"/>
+    <w:abstractNumId w:val="78887"/>
   </w:num>
   <w:num w:numId="60">
-    <w:abstractNumId w:val="291313"/>
+    <w:abstractNumId w:val="78888"/>
   </w:num>
 </w:numbering>
 </file>

</xml_diff>